<commit_message>
Finished task 1 and 2
</commit_message>
<xml_diff>
--- a/assignment4/Assignment_4.docx
+++ b/assignment4/Assignment_4.docx
@@ -130,33 +130,7 @@
                                     <w:szCs w:val="20"/>
                                     <w:shd w:val="clear" w:color="auto" w:fill="BCC5C1"/>
                                   </w:rPr>
-                                  <m:t>(A</m:t>
-                                </m:r>
-                                <m:r>
-                                  <m:rPr>
-                                    <m:sty m:val="p"/>
-                                  </m:rPr>
-                                  <w:rPr>
-                                    <w:rFonts w:ascii="Cambria Math" w:hAnsi="Cambria Math" w:cs="Courier New"/>
-                                    <w:color w:val="333333"/>
-                                    <w:sz w:val="20"/>
-                                    <w:szCs w:val="20"/>
-                                    <w:shd w:val="clear" w:color="auto" w:fill="BCC5C1"/>
-                                  </w:rPr>
-                                  <m:t>∩</m:t>
-                                </m:r>
-                                <m:r>
-                                  <m:rPr>
-                                    <m:sty m:val="p"/>
-                                  </m:rPr>
-                                  <w:rPr>
-                                    <w:rFonts w:ascii="Cambria Math" w:hAnsi="Cambria Math" w:cs="Courier New"/>
-                                    <w:color w:val="333333"/>
-                                    <w:sz w:val="20"/>
-                                    <w:szCs w:val="20"/>
-                                    <w:shd w:val="clear" w:color="auto" w:fill="BCC5C1"/>
-                                  </w:rPr>
-                                  <m:t>B)</m:t>
+                                  <m:t>(A∩B)</m:t>
                                 </m:r>
                               </m:oMath>
                             </m:oMathPara>
@@ -206,33 +180,7 @@
                               <w:szCs w:val="20"/>
                               <w:shd w:val="clear" w:color="auto" w:fill="BCC5C1"/>
                             </w:rPr>
-                            <m:t>(A</m:t>
-                          </m:r>
-                          <m:r>
-                            <m:rPr>
-                              <m:sty m:val="p"/>
-                            </m:rPr>
-                            <w:rPr>
-                              <w:rFonts w:ascii="Cambria Math" w:hAnsi="Cambria Math" w:cs="Courier New"/>
-                              <w:color w:val="333333"/>
-                              <w:sz w:val="20"/>
-                              <w:szCs w:val="20"/>
-                              <w:shd w:val="clear" w:color="auto" w:fill="BCC5C1"/>
-                            </w:rPr>
-                            <m:t>∩</m:t>
-                          </m:r>
-                          <m:r>
-                            <m:rPr>
-                              <m:sty m:val="p"/>
-                            </m:rPr>
-                            <w:rPr>
-                              <w:rFonts w:ascii="Cambria Math" w:hAnsi="Cambria Math" w:cs="Courier New"/>
-                              <w:color w:val="333333"/>
-                              <w:sz w:val="20"/>
-                              <w:szCs w:val="20"/>
-                              <w:shd w:val="clear" w:color="auto" w:fill="BCC5C1"/>
-                            </w:rPr>
-                            <m:t>B)</m:t>
+                            <m:t>(A∩B)</m:t>
                           </m:r>
                         </m:oMath>
                       </m:oMathPara>
@@ -407,33 +355,7 @@
                                         <w:szCs w:val="20"/>
                                         <w:shd w:val="clear" w:color="auto" w:fill="BCC5C1"/>
                                       </w:rPr>
-                                      <m:t>A</m:t>
-                                    </m:r>
-                                    <m:r>
-                                      <m:rPr>
-                                        <m:sty m:val="p"/>
-                                      </m:rPr>
-                                      <w:rPr>
-                                        <w:rFonts w:ascii="Cambria Math" w:hAnsi="Cambria Math" w:cs="Courier New"/>
-                                        <w:color w:val="333333"/>
-                                        <w:sz w:val="20"/>
-                                        <w:szCs w:val="20"/>
-                                        <w:shd w:val="clear" w:color="auto" w:fill="BCC5C1"/>
-                                      </w:rPr>
-                                      <m:t>∪</m:t>
-                                    </m:r>
-                                    <m:r>
-                                      <m:rPr>
-                                        <m:sty m:val="p"/>
-                                      </m:rPr>
-                                      <w:rPr>
-                                        <w:rFonts w:ascii="Cambria Math" w:hAnsi="Cambria Math" w:cs="Courier New"/>
-                                        <w:color w:val="333333"/>
-                                        <w:sz w:val="20"/>
-                                        <w:szCs w:val="20"/>
-                                        <w:shd w:val="clear" w:color="auto" w:fill="BCC5C1"/>
-                                      </w:rPr>
-                                      <m:t>B</m:t>
+                                      <m:t>A∪B</m:t>
                                     </m:r>
                                   </m:e>
                                 </m:d>
@@ -501,33 +423,7 @@
                                   <w:szCs w:val="20"/>
                                   <w:shd w:val="clear" w:color="auto" w:fill="BCC5C1"/>
                                 </w:rPr>
-                                <m:t>A</m:t>
-                              </m:r>
-                              <m:r>
-                                <m:rPr>
-                                  <m:sty m:val="p"/>
-                                </m:rPr>
-                                <w:rPr>
-                                  <w:rFonts w:ascii="Cambria Math" w:hAnsi="Cambria Math" w:cs="Courier New"/>
-                                  <w:color w:val="333333"/>
-                                  <w:sz w:val="20"/>
-                                  <w:szCs w:val="20"/>
-                                  <w:shd w:val="clear" w:color="auto" w:fill="BCC5C1"/>
-                                </w:rPr>
-                                <m:t>∪</m:t>
-                              </m:r>
-                              <m:r>
-                                <m:rPr>
-                                  <m:sty m:val="p"/>
-                                </m:rPr>
-                                <w:rPr>
-                                  <w:rFonts w:ascii="Cambria Math" w:hAnsi="Cambria Math" w:cs="Courier New"/>
-                                  <w:color w:val="333333"/>
-                                  <w:sz w:val="20"/>
-                                  <w:szCs w:val="20"/>
-                                  <w:shd w:val="clear" w:color="auto" w:fill="BCC5C1"/>
-                                </w:rPr>
-                                <m:t>B</m:t>
+                                <m:t>A∪B</m:t>
                               </m:r>
                             </m:e>
                           </m:d>
@@ -1656,18 +1552,7 @@
                                   <w:shd w:val="clear" w:color="auto" w:fill="BCC5C1"/>
                                   <w:lang w:val="en-US"/>
                                 </w:rPr>
-                                <m:t>recall</m:t>
-                              </m:r>
-                              <m:r>
-                                <w:rPr>
-                                  <w:rFonts w:ascii="Cambria Math" w:eastAsiaTheme="minorEastAsia" w:hAnsi="Cambria Math"/>
-                                  <w:color w:val="333333"/>
-                                  <w:sz w:val="32"/>
-                                  <w:szCs w:val="32"/>
-                                  <w:shd w:val="clear" w:color="auto" w:fill="BCC5C1"/>
-                                  <w:lang w:val="en-US"/>
-                                </w:rPr>
-                                <m:t xml:space="preserve"> = </m:t>
+                                <m:t xml:space="preserve">recall = </m:t>
                               </m:r>
                               <m:f>
                                 <m:fPr>
@@ -1705,18 +1590,7 @@
                                       <w:shd w:val="clear" w:color="auto" w:fill="BCC5C1"/>
                                       <w:lang w:val="en-US"/>
                                     </w:rPr>
-                                    <m:t xml:space="preserve">total </m:t>
-                                  </m:r>
-                                  <m:r>
-                                    <w:rPr>
-                                      <w:rFonts w:ascii="Cambria Math" w:eastAsiaTheme="minorEastAsia" w:hAnsi="Cambria Math"/>
-                                      <w:color w:val="333333"/>
-                                      <w:sz w:val="32"/>
-                                      <w:szCs w:val="32"/>
-                                      <w:shd w:val="clear" w:color="auto" w:fill="BCC5C1"/>
-                                      <w:lang w:val="en-US"/>
-                                    </w:rPr>
-                                    <m:t>wanted entries</m:t>
+                                    <m:t>total wanted entries</m:t>
                                   </m:r>
                                 </m:den>
                               </m:f>
@@ -1755,29 +1629,7 @@
                                       <w:shd w:val="clear" w:color="auto" w:fill="BCC5C1"/>
                                       <w:lang w:val="en-US"/>
                                     </w:rPr>
-                                    <m:t>tru</m:t>
-                                  </m:r>
-                                  <m:r>
-                                    <w:rPr>
-                                      <w:rFonts w:ascii="Cambria Math" w:eastAsiaTheme="minorEastAsia" w:hAnsi="Cambria Math"/>
-                                      <w:color w:val="333333"/>
-                                      <w:sz w:val="32"/>
-                                      <w:szCs w:val="32"/>
-                                      <w:shd w:val="clear" w:color="auto" w:fill="BCC5C1"/>
-                                      <w:lang w:val="en-US"/>
-                                    </w:rPr>
-                                    <m:t>e</m:t>
-                                  </m:r>
-                                  <m:r>
-                                    <w:rPr>
-                                      <w:rFonts w:ascii="Cambria Math" w:eastAsiaTheme="minorEastAsia" w:hAnsi="Cambria Math"/>
-                                      <w:color w:val="333333"/>
-                                      <w:sz w:val="32"/>
-                                      <w:szCs w:val="32"/>
-                                      <w:shd w:val="clear" w:color="auto" w:fill="BCC5C1"/>
-                                      <w:lang w:val="en-US"/>
-                                    </w:rPr>
-                                    <m:t xml:space="preserve"> positives</m:t>
+                                    <m:t>true positives</m:t>
                                   </m:r>
                                 </m:num>
                                 <m:den>
@@ -1871,18 +1723,7 @@
                             <w:shd w:val="clear" w:color="auto" w:fill="BCC5C1"/>
                             <w:lang w:val="en-US"/>
                           </w:rPr>
-                          <m:t>recall</m:t>
-                        </m:r>
-                        <m:r>
-                          <w:rPr>
-                            <w:rFonts w:ascii="Cambria Math" w:eastAsiaTheme="minorEastAsia" w:hAnsi="Cambria Math"/>
-                            <w:color w:val="333333"/>
-                            <w:sz w:val="32"/>
-                            <w:szCs w:val="32"/>
-                            <w:shd w:val="clear" w:color="auto" w:fill="BCC5C1"/>
-                            <w:lang w:val="en-US"/>
-                          </w:rPr>
-                          <m:t xml:space="preserve"> = </m:t>
+                          <m:t xml:space="preserve">recall = </m:t>
                         </m:r>
                         <m:f>
                           <m:fPr>
@@ -1920,18 +1761,7 @@
                                 <w:shd w:val="clear" w:color="auto" w:fill="BCC5C1"/>
                                 <w:lang w:val="en-US"/>
                               </w:rPr>
-                              <m:t xml:space="preserve">total </m:t>
-                            </m:r>
-                            <m:r>
-                              <w:rPr>
-                                <w:rFonts w:ascii="Cambria Math" w:eastAsiaTheme="minorEastAsia" w:hAnsi="Cambria Math"/>
-                                <w:color w:val="333333"/>
-                                <w:sz w:val="32"/>
-                                <w:szCs w:val="32"/>
-                                <w:shd w:val="clear" w:color="auto" w:fill="BCC5C1"/>
-                                <w:lang w:val="en-US"/>
-                              </w:rPr>
-                              <m:t>wanted entries</m:t>
+                              <m:t>total wanted entries</m:t>
                             </m:r>
                           </m:den>
                         </m:f>
@@ -1970,29 +1800,7 @@
                                 <w:shd w:val="clear" w:color="auto" w:fill="BCC5C1"/>
                                 <w:lang w:val="en-US"/>
                               </w:rPr>
-                              <m:t>tru</m:t>
-                            </m:r>
-                            <m:r>
-                              <w:rPr>
-                                <w:rFonts w:ascii="Cambria Math" w:eastAsiaTheme="minorEastAsia" w:hAnsi="Cambria Math"/>
-                                <w:color w:val="333333"/>
-                                <w:sz w:val="32"/>
-                                <w:szCs w:val="32"/>
-                                <w:shd w:val="clear" w:color="auto" w:fill="BCC5C1"/>
-                                <w:lang w:val="en-US"/>
-                              </w:rPr>
-                              <m:t>e</m:t>
-                            </m:r>
-                            <m:r>
-                              <w:rPr>
-                                <w:rFonts w:ascii="Cambria Math" w:eastAsiaTheme="minorEastAsia" w:hAnsi="Cambria Math"/>
-                                <w:color w:val="333333"/>
-                                <w:sz w:val="32"/>
-                                <w:szCs w:val="32"/>
-                                <w:shd w:val="clear" w:color="auto" w:fill="BCC5C1"/>
-                                <w:lang w:val="en-US"/>
-                              </w:rPr>
-                              <m:t xml:space="preserve"> positives</m:t>
+                              <m:t>true positives</m:t>
                             </m:r>
                           </m:num>
                           <m:den>
@@ -2480,8 +2288,6 @@
         </w:rPr>
         <w:br w:type="page"/>
       </w:r>
-      <w:bookmarkStart w:id="0" w:name="_GoBack"/>
-      <w:bookmarkEnd w:id="0"/>
     </w:p>
     <w:p>
       <w:pPr>
@@ -2566,18 +2372,7 @@
                                   <w:shd w:val="clear" w:color="auto" w:fill="BCC5C1"/>
                                   <w:lang w:val="en-US"/>
                                 </w:rPr>
-                                <m:t xml:space="preserve">mean </m:t>
-                              </m:r>
-                              <m:r>
-                                <w:rPr>
-                                  <w:rFonts w:ascii="Cambria Math" w:eastAsiaTheme="minorEastAsia" w:hAnsi="Cambria Math"/>
-                                  <w:color w:val="333333"/>
-                                  <w:sz w:val="36"/>
-                                  <w:szCs w:val="36"/>
-                                  <w:shd w:val="clear" w:color="auto" w:fill="BCC5C1"/>
-                                  <w:lang w:val="en-US"/>
-                                </w:rPr>
-                                <m:t xml:space="preserve">average precision = </m:t>
+                                <m:t xml:space="preserve">mean average precision = </m:t>
                               </m:r>
                               <m:f>
                                 <m:fPr>
@@ -2629,18 +2424,7 @@
                                   <w:shd w:val="clear" w:color="auto" w:fill="BCC5C1"/>
                                   <w:lang w:val="en-US"/>
                                 </w:rPr>
-                                <m:t xml:space="preserve"> = </m:t>
-                              </m:r>
-                              <m:r>
-                                <w:rPr>
-                                  <w:rFonts w:ascii="Cambria Math" w:eastAsiaTheme="minorEastAsia" w:hAnsi="Cambria Math"/>
-                                  <w:color w:val="333333"/>
-                                  <w:sz w:val="36"/>
-                                  <w:szCs w:val="36"/>
-                                  <w:shd w:val="clear" w:color="auto" w:fill="BCC5C1"/>
-                                  <w:lang w:val="en-US"/>
-                                </w:rPr>
-                                <m:t>0.68</m:t>
+                                <m:t xml:space="preserve"> = 0.68</m:t>
                               </m:r>
                             </m:oMath>
                             <w:r>
@@ -2719,18 +2503,7 @@
                             <w:shd w:val="clear" w:color="auto" w:fill="BCC5C1"/>
                             <w:lang w:val="en-US"/>
                           </w:rPr>
-                          <m:t xml:space="preserve">mean </m:t>
-                        </m:r>
-                        <m:r>
-                          <w:rPr>
-                            <w:rFonts w:ascii="Cambria Math" w:eastAsiaTheme="minorEastAsia" w:hAnsi="Cambria Math"/>
-                            <w:color w:val="333333"/>
-                            <w:sz w:val="36"/>
-                            <w:szCs w:val="36"/>
-                            <w:shd w:val="clear" w:color="auto" w:fill="BCC5C1"/>
-                            <w:lang w:val="en-US"/>
-                          </w:rPr>
-                          <m:t xml:space="preserve">average precision = </m:t>
+                          <m:t xml:space="preserve">mean average precision = </m:t>
                         </m:r>
                         <m:f>
                           <m:fPr>
@@ -2782,18 +2555,7 @@
                             <w:shd w:val="clear" w:color="auto" w:fill="BCC5C1"/>
                             <w:lang w:val="en-US"/>
                           </w:rPr>
-                          <m:t xml:space="preserve"> = </m:t>
-                        </m:r>
-                        <m:r>
-                          <w:rPr>
-                            <w:rFonts w:ascii="Cambria Math" w:eastAsiaTheme="minorEastAsia" w:hAnsi="Cambria Math"/>
-                            <w:color w:val="333333"/>
-                            <w:sz w:val="36"/>
-                            <w:szCs w:val="36"/>
-                            <w:shd w:val="clear" w:color="auto" w:fill="BCC5C1"/>
-                            <w:lang w:val="en-US"/>
-                          </w:rPr>
-                          <m:t>0.68</m:t>
+                          <m:t xml:space="preserve"> = 0.68</m:t>
                         </m:r>
                       </m:oMath>
                       <w:r>
@@ -2905,29 +2667,7 @@
                                   <w:shd w:val="clear" w:color="auto" w:fill="BCC5C1"/>
                                   <w:lang w:val="en-US"/>
                                 </w:rPr>
-                                <m:t xml:space="preserve">average precision class </m:t>
-                              </m:r>
-                              <m:r>
-                                <w:rPr>
-                                  <w:rFonts w:ascii="Cambria Math" w:eastAsiaTheme="minorEastAsia" w:hAnsi="Cambria Math"/>
-                                  <w:color w:val="333333"/>
-                                  <w:sz w:val="36"/>
-                                  <w:szCs w:val="36"/>
-                                  <w:shd w:val="clear" w:color="auto" w:fill="BCC5C1"/>
-                                  <w:lang w:val="en-US"/>
-                                </w:rPr>
-                                <m:t>2</m:t>
-                              </m:r>
-                              <m:r>
-                                <w:rPr>
-                                  <w:rFonts w:ascii="Cambria Math" w:eastAsiaTheme="minorEastAsia" w:hAnsi="Cambria Math"/>
-                                  <w:color w:val="333333"/>
-                                  <w:sz w:val="36"/>
-                                  <w:szCs w:val="36"/>
-                                  <w:shd w:val="clear" w:color="auto" w:fill="BCC5C1"/>
-                                  <w:lang w:val="en-US"/>
-                                </w:rPr>
-                                <m:t xml:space="preserve"> = </m:t>
+                                <m:t xml:space="preserve">average precision class 2 = </m:t>
                               </m:r>
                               <m:f>
                                 <m:fPr>
@@ -2953,18 +2693,7 @@
                                       <w:shd w:val="clear" w:color="auto" w:fill="BCC5C1"/>
                                       <w:lang w:val="en-US"/>
                                     </w:rPr>
-                                    <m:t>1</m:t>
-                                  </m:r>
-                                  <m:r>
-                                    <w:rPr>
-                                      <w:rFonts w:ascii="Cambria Math" w:eastAsiaTheme="minorEastAsia" w:hAnsi="Cambria Math"/>
-                                      <w:color w:val="333333"/>
-                                      <w:sz w:val="36"/>
-                                      <w:szCs w:val="36"/>
-                                      <w:shd w:val="clear" w:color="auto" w:fill="BCC5C1"/>
-                                      <w:lang w:val="en-US"/>
-                                    </w:rPr>
-                                    <m:t>+0.8+0.6+0.5+0.2</m:t>
+                                    <m:t>1+0.8+0.6+0.5+0.2</m:t>
                                   </m:r>
                                 </m:num>
                                 <m:den>
@@ -2990,18 +2719,7 @@
                                   <w:shd w:val="clear" w:color="auto" w:fill="BCC5C1"/>
                                   <w:lang w:val="en-US"/>
                                 </w:rPr>
-                                <m:t xml:space="preserve"> = 0.</m:t>
-                              </m:r>
-                              <m:r>
-                                <w:rPr>
-                                  <w:rFonts w:ascii="Cambria Math" w:eastAsiaTheme="minorEastAsia" w:hAnsi="Cambria Math"/>
-                                  <w:color w:val="333333"/>
-                                  <w:sz w:val="36"/>
-                                  <w:szCs w:val="36"/>
-                                  <w:shd w:val="clear" w:color="auto" w:fill="BCC5C1"/>
-                                  <w:lang w:val="en-US"/>
-                                </w:rPr>
-                                <m:t>62</m:t>
+                                <m:t xml:space="preserve"> = 0.62</m:t>
                               </m:r>
                             </m:oMath>
                             <w:r>
@@ -3080,29 +2798,7 @@
                             <w:shd w:val="clear" w:color="auto" w:fill="BCC5C1"/>
                             <w:lang w:val="en-US"/>
                           </w:rPr>
-                          <m:t xml:space="preserve">average precision class </m:t>
-                        </m:r>
-                        <m:r>
-                          <w:rPr>
-                            <w:rFonts w:ascii="Cambria Math" w:eastAsiaTheme="minorEastAsia" w:hAnsi="Cambria Math"/>
-                            <w:color w:val="333333"/>
-                            <w:sz w:val="36"/>
-                            <w:szCs w:val="36"/>
-                            <w:shd w:val="clear" w:color="auto" w:fill="BCC5C1"/>
-                            <w:lang w:val="en-US"/>
-                          </w:rPr>
-                          <m:t>2</m:t>
-                        </m:r>
-                        <m:r>
-                          <w:rPr>
-                            <w:rFonts w:ascii="Cambria Math" w:eastAsiaTheme="minorEastAsia" w:hAnsi="Cambria Math"/>
-                            <w:color w:val="333333"/>
-                            <w:sz w:val="36"/>
-                            <w:szCs w:val="36"/>
-                            <w:shd w:val="clear" w:color="auto" w:fill="BCC5C1"/>
-                            <w:lang w:val="en-US"/>
-                          </w:rPr>
-                          <m:t xml:space="preserve"> = </m:t>
+                          <m:t xml:space="preserve">average precision class 2 = </m:t>
                         </m:r>
                         <m:f>
                           <m:fPr>
@@ -3128,18 +2824,7 @@
                                 <w:shd w:val="clear" w:color="auto" w:fill="BCC5C1"/>
                                 <w:lang w:val="en-US"/>
                               </w:rPr>
-                              <m:t>1</m:t>
-                            </m:r>
-                            <m:r>
-                              <w:rPr>
-                                <w:rFonts w:ascii="Cambria Math" w:eastAsiaTheme="minorEastAsia" w:hAnsi="Cambria Math"/>
-                                <w:color w:val="333333"/>
-                                <w:sz w:val="36"/>
-                                <w:szCs w:val="36"/>
-                                <w:shd w:val="clear" w:color="auto" w:fill="BCC5C1"/>
-                                <w:lang w:val="en-US"/>
-                              </w:rPr>
-                              <m:t>+0.8+0.6+0.5+0.2</m:t>
+                              <m:t>1+0.8+0.6+0.5+0.2</m:t>
                             </m:r>
                           </m:num>
                           <m:den>
@@ -3165,18 +2850,7 @@
                             <w:shd w:val="clear" w:color="auto" w:fill="BCC5C1"/>
                             <w:lang w:val="en-US"/>
                           </w:rPr>
-                          <m:t xml:space="preserve"> = 0.</m:t>
-                        </m:r>
-                        <m:r>
-                          <w:rPr>
-                            <w:rFonts w:ascii="Cambria Math" w:eastAsiaTheme="minorEastAsia" w:hAnsi="Cambria Math"/>
-                            <w:color w:val="333333"/>
-                            <w:sz w:val="36"/>
-                            <w:szCs w:val="36"/>
-                            <w:shd w:val="clear" w:color="auto" w:fill="BCC5C1"/>
-                            <w:lang w:val="en-US"/>
-                          </w:rPr>
-                          <m:t>62</m:t>
+                          <m:t xml:space="preserve"> = 0.62</m:t>
                         </m:r>
                       </m:oMath>
                       <w:r>
@@ -3530,6 +3204,28 @@
     </w:p>
     <w:p>
       <w:pPr>
+        <w:pStyle w:val="Heading2"/>
+        <w:rPr>
+          <w:rFonts w:eastAsiaTheme="minorEastAsia"/>
+          <w:shd w:val="clear" w:color="auto" w:fill="BCC5C1"/>
+          <w:lang w:val="en-US"/>
+        </w:rPr>
+      </w:pPr>
+      <w:r>
+        <w:rPr>
+          <w:lang w:val="en-US"/>
+        </w:rPr>
+        <w:t xml:space="preserve">Task </w:t>
+      </w:r>
+      <w:r>
+        <w:rPr>
+          <w:lang w:val="en-US"/>
+        </w:rPr>
+        <w:t>2</w:t>
+      </w:r>
+    </w:p>
+    <w:p>
+      <w:pPr>
         <w:jc w:val="both"/>
         <w:rPr>
           <w:rFonts w:eastAsiaTheme="minorEastAsia"/>
@@ -3540,6 +3236,87 @@
           <w:lang w:val="en-US"/>
         </w:rPr>
       </w:pPr>
+    </w:p>
+    <w:p>
+      <w:pPr>
+        <w:jc w:val="both"/>
+        <w:rPr>
+          <w:lang w:val="en-US"/>
+        </w:rPr>
+      </w:pPr>
+      <w:r>
+        <w:rPr>
+          <w:lang w:val="en-US"/>
+        </w:rPr>
+        <w:t>f)</w:t>
+      </w:r>
+    </w:p>
+    <w:p>
+      <w:pPr>
+        <w:jc w:val="both"/>
+        <w:rPr>
+          <w:rFonts w:eastAsiaTheme="minorEastAsia"/>
+          <w:color w:val="333333"/>
+          <w:sz w:val="20"/>
+          <w:szCs w:val="20"/>
+          <w:shd w:val="clear" w:color="auto" w:fill="BCC5C1"/>
+          <w:lang w:val="en-US"/>
+        </w:rPr>
+      </w:pPr>
+      <w:bookmarkStart w:id="0" w:name="_GoBack"/>
+      <w:bookmarkEnd w:id="0"/>
+      <w:r>
+        <w:rPr>
+          <w:rFonts w:eastAsiaTheme="minorEastAsia"/>
+          <w:noProof/>
+          <w:color w:val="333333"/>
+          <w:sz w:val="20"/>
+          <w:szCs w:val="20"/>
+          <w:shd w:val="clear" w:color="auto" w:fill="BCC5C1"/>
+          <w:lang w:val="en-US"/>
+        </w:rPr>
+        <w:drawing>
+          <wp:inline distT="0" distB="0" distL="0" distR="0" wp14:anchorId="3E8C51E1" wp14:editId="385148E6">
+            <wp:extent cx="5210175" cy="5210175"/>
+            <wp:effectExtent l="0" t="0" r="9525" b="9525"/>
+            <wp:docPr id="9" name="Picture 9" descr="A picture containing flying, skiing, large, boat&#10;&#10;Description automatically generated"/>
+            <wp:cNvGraphicFramePr>
+              <a:graphicFrameLocks xmlns:a="http://schemas.openxmlformats.org/drawingml/2006/main" noChangeAspect="1"/>
+            </wp:cNvGraphicFramePr>
+            <a:graphic xmlns:a="http://schemas.openxmlformats.org/drawingml/2006/main">
+              <a:graphicData uri="http://schemas.openxmlformats.org/drawingml/2006/picture">
+                <pic:pic xmlns:pic="http://schemas.openxmlformats.org/drawingml/2006/picture">
+                  <pic:nvPicPr>
+                    <pic:cNvPr id="9" name="precision_recall_curve.png"/>
+                    <pic:cNvPicPr/>
+                  </pic:nvPicPr>
+                  <pic:blipFill>
+                    <a:blip r:embed="rId4" cstate="print">
+                      <a:extLst>
+                        <a:ext uri="{28A0092B-C50C-407E-A947-70E740481C1C}">
+                          <a14:useLocalDpi xmlns:a14="http://schemas.microsoft.com/office/drawing/2010/main" val="0"/>
+                        </a:ext>
+                      </a:extLst>
+                    </a:blip>
+                    <a:stretch>
+                      <a:fillRect/>
+                    </a:stretch>
+                  </pic:blipFill>
+                  <pic:spPr>
+                    <a:xfrm>
+                      <a:off x="0" y="0"/>
+                      <a:ext cx="5210175" cy="5210175"/>
+                    </a:xfrm>
+                    <a:prstGeom prst="rect">
+                      <a:avLst/>
+                    </a:prstGeom>
+                  </pic:spPr>
+                </pic:pic>
+              </a:graphicData>
+            </a:graphic>
+          </wp:inline>
+        </w:drawing>
+      </w:r>
     </w:p>
     <w:sectPr>
       <w:pgSz w:w="11906" w:h="16838"/>

</xml_diff>

<commit_message>
Finished task3, and redone 1c
</commit_message>
<xml_diff>
--- a/assignment4/Assignment_4.docx
+++ b/assignment4/Assignment_4.docx
@@ -2298,20 +2298,575 @@
       </w:pPr>
       <w:r>
         <w:rPr>
+          <w:lang w:val="en-US"/>
+        </w:rPr>
+        <w:lastRenderedPageBreak/>
+        <w:t>c)</w:t>
+      </w:r>
+    </w:p>
+    <w:p>
+      <w:pPr>
+        <w:jc w:val="both"/>
+        <w:rPr>
+          <w:lang w:val="en-US"/>
+        </w:rPr>
+      </w:pPr>
+      <w:r>
+        <w:rPr>
+          <w:lang w:val="en-US"/>
+        </w:rPr>
+        <w:t>Recall</w:t>
+      </w:r>
+      <w:r>
+        <w:rPr>
+          <w:vertAlign w:val="subscript"/>
+          <w:lang w:val="en-US"/>
+        </w:rPr>
+        <w:t>1</w:t>
+      </w:r>
+      <w:r>
+        <w:rPr>
+          <w:lang w:val="en-US"/>
+        </w:rPr>
+        <w:tab/>
+        <w:t>=</w:t>
+      </w:r>
+      <w:r>
+        <w:rPr>
+          <w:lang w:val="en-US"/>
+        </w:rPr>
+        <w:tab/>
+        <w:t>[0.00, 0.25, 0.50, 0.75, 1.00]</w:t>
+      </w:r>
+    </w:p>
+    <w:p>
+      <w:pPr>
+        <w:jc w:val="both"/>
+        <w:rPr>
+          <w:lang w:val="en-US"/>
+        </w:rPr>
+      </w:pPr>
+      <w:r>
+        <w:rPr>
+          <w:lang w:val="en-US"/>
+        </w:rPr>
+        <w:t>P</w:t>
+      </w:r>
+      <w:r>
+        <w:rPr>
+          <w:vertAlign w:val="subscript"/>
+          <w:lang w:val="en-US"/>
+        </w:rPr>
+        <w:t>interp1</w:t>
+      </w:r>
+      <w:r>
+        <w:rPr>
+          <w:lang w:val="en-US"/>
+        </w:rPr>
+        <w:tab/>
+      </w:r>
+      <w:r>
+        <w:rPr>
+          <w:lang w:val="en-US"/>
+        </w:rPr>
+        <w:t>=</w:t>
+      </w:r>
+      <w:r>
+        <w:rPr>
+          <w:lang w:val="en-US"/>
+        </w:rPr>
+        <w:tab/>
+      </w:r>
+      <w:r>
+        <w:rPr>
+          <w:lang w:val="en-US"/>
+        </w:rPr>
+        <w:t>[1</w:t>
+      </w:r>
+      <w:r>
+        <w:rPr>
+          <w:lang w:val="en-US"/>
+        </w:rPr>
+        <w:t>.00</w:t>
+      </w:r>
+      <w:r>
+        <w:rPr>
+          <w:lang w:val="en-US"/>
+        </w:rPr>
+        <w:t xml:space="preserve">, </w:t>
+      </w:r>
+      <w:r>
+        <w:rPr>
+          <w:lang w:val="en-US"/>
+        </w:rPr>
+        <w:t>1.00, 0.50, 0.20, 0.</w:t>
+      </w:r>
+      <w:r>
+        <w:rPr>
+          <w:lang w:val="en-US"/>
+        </w:rPr>
+        <w:t>2</w:t>
+      </w:r>
+      <w:r>
+        <w:rPr>
+          <w:lang w:val="en-US"/>
+        </w:rPr>
+        <w:t>0]</w:t>
+      </w:r>
+    </w:p>
+    <w:p>
+      <w:pPr>
+        <w:jc w:val="both"/>
+        <w:rPr>
+          <w:lang w:val="en-US"/>
+        </w:rPr>
+      </w:pPr>
+    </w:p>
+    <w:p>
+      <w:pPr>
+        <w:jc w:val="both"/>
+        <w:rPr>
+          <w:lang w:val="en-US"/>
+        </w:rPr>
+      </w:pPr>
+      <w:r>
+        <w:rPr>
+          <w:lang w:val="en-US"/>
+        </w:rPr>
+        <w:t>Recall</w:t>
+      </w:r>
+      <w:r>
+        <w:rPr>
+          <w:vertAlign w:val="subscript"/>
+          <w:lang w:val="en-US"/>
+        </w:rPr>
+        <w:t>2</w:t>
+      </w:r>
+      <w:r>
+        <w:rPr>
+          <w:lang w:val="en-US"/>
+        </w:rPr>
+        <w:tab/>
+        <w:t>=</w:t>
+      </w:r>
+      <w:r>
+        <w:rPr>
+          <w:lang w:val="en-US"/>
+        </w:rPr>
+        <w:tab/>
+        <w:t>[</w:t>
+      </w:r>
+      <w:r>
+        <w:rPr>
+          <w:lang w:val="en-US"/>
+        </w:rPr>
+        <w:t>0.00, 0.25, 0.50, 0.75, 1.00</w:t>
+      </w:r>
+      <w:r>
+        <w:rPr>
+          <w:lang w:val="en-US"/>
+        </w:rPr>
+        <w:t>]</w:t>
+      </w:r>
+    </w:p>
+    <w:p>
+      <w:pPr>
+        <w:jc w:val="both"/>
+        <w:rPr>
+          <w:lang w:val="en-US"/>
+        </w:rPr>
+      </w:pPr>
+      <w:r>
+        <w:rPr>
+          <w:lang w:val="en-US"/>
+        </w:rPr>
+        <w:t>P</w:t>
+      </w:r>
+      <w:r>
+        <w:rPr>
+          <w:vertAlign w:val="subscript"/>
+          <w:lang w:val="en-US"/>
+        </w:rPr>
+        <w:t>interp</w:t>
+      </w:r>
+      <w:r>
+        <w:rPr>
+          <w:vertAlign w:val="subscript"/>
+          <w:lang w:val="en-US"/>
+        </w:rPr>
+        <w:t>2</w:t>
+      </w:r>
+      <w:r>
+        <w:rPr>
+          <w:lang w:val="en-US"/>
+        </w:rPr>
+        <w:tab/>
+        <w:t>=</w:t>
+      </w:r>
+      <w:r>
+        <w:rPr>
+          <w:lang w:val="en-US"/>
+        </w:rPr>
+        <w:tab/>
+        <w:t>[</w:t>
+      </w:r>
+      <w:r>
+        <w:rPr>
+          <w:lang w:val="en-US"/>
+        </w:rPr>
+        <w:t xml:space="preserve">1.00, </w:t>
+      </w:r>
+      <w:r>
+        <w:rPr>
+          <w:lang w:val="en-US"/>
+        </w:rPr>
+        <w:t>1</w:t>
+      </w:r>
+      <w:r>
+        <w:rPr>
+          <w:lang w:val="en-US"/>
+        </w:rPr>
+        <w:t>.</w:t>
+      </w:r>
+      <w:r>
+        <w:rPr>
+          <w:lang w:val="en-US"/>
+        </w:rPr>
+        <w:t>00</w:t>
+      </w:r>
+      <w:r>
+        <w:rPr>
+          <w:lang w:val="en-US"/>
+        </w:rPr>
+        <w:t>, 0.60, 0.20, 0.20</w:t>
+      </w:r>
+      <w:r>
+        <w:rPr>
+          <w:lang w:val="en-US"/>
+        </w:rPr>
+        <w:t>]</w:t>
+      </w:r>
+      <w:r>
+        <w:rPr>
           <w:noProof/>
           <w:lang w:val="en-US"/>
         </w:rPr>
-        <w:lastRenderedPageBreak/>
         <mc:AlternateContent>
           <mc:Choice Requires="wps">
             <w:drawing>
-              <wp:anchor distT="45720" distB="45720" distL="114300" distR="114300" simplePos="0" relativeHeight="251685888" behindDoc="0" locked="0" layoutInCell="1" allowOverlap="1" wp14:anchorId="19FEA012" wp14:editId="028033FA">
+              <wp:anchor distT="45720" distB="45720" distL="114300" distR="114300" simplePos="0" relativeHeight="251681792" behindDoc="0" locked="0" layoutInCell="1" allowOverlap="1" wp14:anchorId="11472650" wp14:editId="518F9032">
                 <wp:simplePos x="0" y="0"/>
                 <wp:positionH relativeFrom="margin">
-                  <wp:align>left</wp:align>
+                  <wp:posOffset>0</wp:posOffset>
                 </wp:positionH>
                 <wp:positionV relativeFrom="paragraph">
-                  <wp:posOffset>1324610</wp:posOffset>
+                  <wp:posOffset>216535</wp:posOffset>
+                </wp:positionV>
+                <wp:extent cx="5619750" cy="1000125"/>
+                <wp:effectExtent l="0" t="0" r="0" b="0"/>
+                <wp:wrapSquare wrapText="bothSides"/>
+                <wp:docPr id="14" name="Text Box 2"/>
+                <wp:cNvGraphicFramePr>
+                  <a:graphicFrameLocks xmlns:a="http://schemas.openxmlformats.org/drawingml/2006/main"/>
+                </wp:cNvGraphicFramePr>
+                <a:graphic xmlns:a="http://schemas.openxmlformats.org/drawingml/2006/main">
+                  <a:graphicData uri="http://schemas.microsoft.com/office/word/2010/wordprocessingShape">
+                    <wps:wsp>
+                      <wps:cNvSpPr txBox="1">
+                        <a:spLocks noChangeArrowheads="1"/>
+                      </wps:cNvSpPr>
+                      <wps:spPr bwMode="auto">
+                        <a:xfrm>
+                          <a:off x="0" y="0"/>
+                          <a:ext cx="5619750" cy="1000125"/>
+                        </a:xfrm>
+                        <a:prstGeom prst="rect">
+                          <a:avLst/>
+                        </a:prstGeom>
+                        <a:noFill/>
+                        <a:ln w="9525">
+                          <a:noFill/>
+                          <a:miter lim="800000"/>
+                          <a:headEnd/>
+                          <a:tailEnd/>
+                        </a:ln>
+                      </wps:spPr>
+                      <wps:txbx>
+                        <w:txbxContent>
+                          <w:p>
+                            <w:pPr>
+                              <w:rPr>
+                                <w:lang w:val="en-US"/>
+                              </w:rPr>
+                            </w:pPr>
+                          </w:p>
+                          <w:p>
+                            <w:pPr>
+                              <w:rPr>
+                                <w:rFonts w:eastAsiaTheme="minorEastAsia"/>
+                                <w:color w:val="333333"/>
+                                <w:sz w:val="20"/>
+                                <w:szCs w:val="20"/>
+                                <w:shd w:val="clear" w:color="auto" w:fill="BCC5C1"/>
+                                <w:lang w:val="en-US"/>
+                              </w:rPr>
+                            </w:pPr>
+                            <m:oMath>
+                              <m:r>
+                                <w:rPr>
+                                  <w:rFonts w:ascii="Cambria Math" w:eastAsiaTheme="minorEastAsia" w:hAnsi="Cambria Math"/>
+                                  <w:color w:val="333333"/>
+                                  <w:sz w:val="36"/>
+                                  <w:szCs w:val="36"/>
+                                  <w:shd w:val="clear" w:color="auto" w:fill="BCC5C1"/>
+                                  <w:lang w:val="en-US"/>
+                                </w:rPr>
+                                <m:t xml:space="preserve">average precision class 1 = </m:t>
+                              </m:r>
+                              <m:f>
+                                <m:fPr>
+                                  <m:ctrlPr>
+                                    <w:rPr>
+                                      <w:rFonts w:ascii="Cambria Math" w:eastAsiaTheme="minorEastAsia" w:hAnsi="Cambria Math"/>
+                                      <w:i/>
+                                      <w:color w:val="333333"/>
+                                      <w:sz w:val="36"/>
+                                      <w:szCs w:val="36"/>
+                                      <w:shd w:val="clear" w:color="auto" w:fill="BCC5C1"/>
+                                      <w:lang w:val="en-US"/>
+                                    </w:rPr>
+                                  </m:ctrlPr>
+                                </m:fPr>
+                                <m:num>
+                                  <m:r>
+                                    <w:rPr>
+                                      <w:rFonts w:ascii="Cambria Math" w:eastAsiaTheme="minorEastAsia" w:hAnsi="Cambria Math"/>
+                                      <w:color w:val="333333"/>
+                                      <w:sz w:val="36"/>
+                                      <w:szCs w:val="36"/>
+                                      <w:shd w:val="clear" w:color="auto" w:fill="BCC5C1"/>
+                                      <w:lang w:val="en-US"/>
+                                    </w:rPr>
+                                    <m:t>1+1+0.5+0.2+0.2</m:t>
+                                  </m:r>
+                                </m:num>
+                                <m:den>
+                                  <m:r>
+                                    <w:rPr>
+                                      <w:rFonts w:ascii="Cambria Math" w:eastAsiaTheme="minorEastAsia" w:hAnsi="Cambria Math"/>
+                                      <w:color w:val="333333"/>
+                                      <w:sz w:val="36"/>
+                                      <w:szCs w:val="36"/>
+                                      <w:shd w:val="clear" w:color="auto" w:fill="BCC5C1"/>
+                                      <w:lang w:val="en-US"/>
+                                    </w:rPr>
+                                    <m:t>5</m:t>
+                                  </m:r>
+                                </m:den>
+                              </m:f>
+                              <m:r>
+                                <w:rPr>
+                                  <w:rFonts w:ascii="Cambria Math" w:eastAsiaTheme="minorEastAsia" w:hAnsi="Cambria Math"/>
+                                  <w:color w:val="333333"/>
+                                  <w:sz w:val="36"/>
+                                  <w:szCs w:val="36"/>
+                                  <w:shd w:val="clear" w:color="auto" w:fill="BCC5C1"/>
+                                  <w:lang w:val="en-US"/>
+                                </w:rPr>
+                                <m:t xml:space="preserve"> = 0.58</m:t>
+                              </m:r>
+                            </m:oMath>
+                            <w:r>
+                              <w:rPr>
+                                <w:rFonts w:eastAsiaTheme="minorEastAsia"/>
+                                <w:color w:val="333333"/>
+                                <w:sz w:val="36"/>
+                                <w:szCs w:val="36"/>
+                                <w:shd w:val="clear" w:color="auto" w:fill="BCC5C1"/>
+                                <w:lang w:val="en-US"/>
+                              </w:rPr>
+                              <w:t xml:space="preserve">  </w:t>
+                            </w:r>
+                          </w:p>
+                          <w:p>
+                            <w:pPr>
+                              <w:rPr>
+                                <w:lang w:val="en-US"/>
+                              </w:rPr>
+                            </w:pPr>
+                          </w:p>
+                          <w:p>
+                            <w:pPr>
+                              <w:rPr>
+                                <w:lang w:val="en-US"/>
+                              </w:rPr>
+                            </w:pPr>
+                          </w:p>
+                        </w:txbxContent>
+                      </wps:txbx>
+                      <wps:bodyPr rot="0" vert="horz" wrap="square" lIns="91440" tIns="45720" rIns="91440" bIns="45720" anchor="t" anchorCtr="0">
+                        <a:noAutofit/>
+                      </wps:bodyPr>
+                    </wps:wsp>
+                  </a:graphicData>
+                </a:graphic>
+                <wp14:sizeRelH relativeFrom="margin">
+                  <wp14:pctWidth>0</wp14:pctWidth>
+                </wp14:sizeRelH>
+                <wp14:sizeRelV relativeFrom="margin">
+                  <wp14:pctHeight>0</wp14:pctHeight>
+                </wp14:sizeRelV>
+              </wp:anchor>
+            </w:drawing>
+          </mc:Choice>
+          <mc:Fallback>
+            <w:pict>
+              <v:shape w14:anchorId="11472650" id="_x0000_s1031" type="#_x0000_t202" style="position:absolute;left:0;text-align:left;margin-left:0;margin-top:17.05pt;width:442.5pt;height:78.75pt;z-index:251681792;visibility:visible;mso-wrap-style:square;mso-width-percent:0;mso-height-percent:0;mso-wrap-distance-left:9pt;mso-wrap-distance-top:3.6pt;mso-wrap-distance-right:9pt;mso-wrap-distance-bottom:3.6pt;mso-position-horizontal:absolute;mso-position-horizontal-relative:margin;mso-position-vertical:absolute;mso-position-vertical-relative:text;mso-width-percent:0;mso-height-percent:0;mso-width-relative:margin;mso-height-relative:margin;v-text-anchor:top" o:gfxdata="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" filled="f" stroked="f">
+                <v:textbox>
+                  <w:txbxContent>
+                    <w:p>
+                      <w:pPr>
+                        <w:rPr>
+                          <w:lang w:val="en-US"/>
+                        </w:rPr>
+                      </w:pPr>
+                    </w:p>
+                    <w:p>
+                      <w:pPr>
+                        <w:rPr>
+                          <w:rFonts w:eastAsiaTheme="minorEastAsia"/>
+                          <w:color w:val="333333"/>
+                          <w:sz w:val="20"/>
+                          <w:szCs w:val="20"/>
+                          <w:shd w:val="clear" w:color="auto" w:fill="BCC5C1"/>
+                          <w:lang w:val="en-US"/>
+                        </w:rPr>
+                      </w:pPr>
+                      <m:oMath>
+                        <m:r>
+                          <w:rPr>
+                            <w:rFonts w:ascii="Cambria Math" w:eastAsiaTheme="minorEastAsia" w:hAnsi="Cambria Math"/>
+                            <w:color w:val="333333"/>
+                            <w:sz w:val="36"/>
+                            <w:szCs w:val="36"/>
+                            <w:shd w:val="clear" w:color="auto" w:fill="BCC5C1"/>
+                            <w:lang w:val="en-US"/>
+                          </w:rPr>
+                          <m:t xml:space="preserve">average precision class 1 = </m:t>
+                        </m:r>
+                        <m:f>
+                          <m:fPr>
+                            <m:ctrlPr>
+                              <w:rPr>
+                                <w:rFonts w:ascii="Cambria Math" w:eastAsiaTheme="minorEastAsia" w:hAnsi="Cambria Math"/>
+                                <w:i/>
+                                <w:color w:val="333333"/>
+                                <w:sz w:val="36"/>
+                                <w:szCs w:val="36"/>
+                                <w:shd w:val="clear" w:color="auto" w:fill="BCC5C1"/>
+                                <w:lang w:val="en-US"/>
+                              </w:rPr>
+                            </m:ctrlPr>
+                          </m:fPr>
+                          <m:num>
+                            <m:r>
+                              <w:rPr>
+                                <w:rFonts w:ascii="Cambria Math" w:eastAsiaTheme="minorEastAsia" w:hAnsi="Cambria Math"/>
+                                <w:color w:val="333333"/>
+                                <w:sz w:val="36"/>
+                                <w:szCs w:val="36"/>
+                                <w:shd w:val="clear" w:color="auto" w:fill="BCC5C1"/>
+                                <w:lang w:val="en-US"/>
+                              </w:rPr>
+                              <m:t>1+1+0.5+0.2+0.2</m:t>
+                            </m:r>
+                          </m:num>
+                          <m:den>
+                            <m:r>
+                              <w:rPr>
+                                <w:rFonts w:ascii="Cambria Math" w:eastAsiaTheme="minorEastAsia" w:hAnsi="Cambria Math"/>
+                                <w:color w:val="333333"/>
+                                <w:sz w:val="36"/>
+                                <w:szCs w:val="36"/>
+                                <w:shd w:val="clear" w:color="auto" w:fill="BCC5C1"/>
+                                <w:lang w:val="en-US"/>
+                              </w:rPr>
+                              <m:t>5</m:t>
+                            </m:r>
+                          </m:den>
+                        </m:f>
+                        <m:r>
+                          <w:rPr>
+                            <w:rFonts w:ascii="Cambria Math" w:eastAsiaTheme="minorEastAsia" w:hAnsi="Cambria Math"/>
+                            <w:color w:val="333333"/>
+                            <w:sz w:val="36"/>
+                            <w:szCs w:val="36"/>
+                            <w:shd w:val="clear" w:color="auto" w:fill="BCC5C1"/>
+                            <w:lang w:val="en-US"/>
+                          </w:rPr>
+                          <m:t xml:space="preserve"> = 0.</m:t>
+                        </m:r>
+                        <m:r>
+                          <w:rPr>
+                            <w:rFonts w:ascii="Cambria Math" w:eastAsiaTheme="minorEastAsia" w:hAnsi="Cambria Math"/>
+                            <w:color w:val="333333"/>
+                            <w:sz w:val="36"/>
+                            <w:szCs w:val="36"/>
+                            <w:shd w:val="clear" w:color="auto" w:fill="BCC5C1"/>
+                            <w:lang w:val="en-US"/>
+                          </w:rPr>
+                          <m:t>58</m:t>
+                        </m:r>
+                      </m:oMath>
+                      <w:r>
+                        <w:rPr>
+                          <w:rFonts w:eastAsiaTheme="minorEastAsia"/>
+                          <w:color w:val="333333"/>
+                          <w:sz w:val="36"/>
+                          <w:szCs w:val="36"/>
+                          <w:shd w:val="clear" w:color="auto" w:fill="BCC5C1"/>
+                          <w:lang w:val="en-US"/>
+                        </w:rPr>
+                        <w:t xml:space="preserve">  </w:t>
+                      </w:r>
+                    </w:p>
+                    <w:p>
+                      <w:pPr>
+                        <w:rPr>
+                          <w:lang w:val="en-US"/>
+                        </w:rPr>
+                      </w:pPr>
+                    </w:p>
+                    <w:p>
+                      <w:pPr>
+                        <w:rPr>
+                          <w:lang w:val="en-US"/>
+                        </w:rPr>
+                      </w:pPr>
+                    </w:p>
+                  </w:txbxContent>
+                </v:textbox>
+                <w10:wrap type="square" anchorx="margin"/>
+              </v:shape>
+            </w:pict>
+          </mc:Fallback>
+        </mc:AlternateContent>
+      </w:r>
+      <w:r>
+        <w:rPr>
+          <w:noProof/>
+          <w:lang w:val="en-US"/>
+        </w:rPr>
+        <mc:AlternateContent>
+          <mc:Choice Requires="wps">
+            <w:drawing>
+              <wp:anchor distT="45720" distB="45720" distL="114300" distR="114300" simplePos="0" relativeHeight="251685888" behindDoc="0" locked="0" layoutInCell="1" allowOverlap="1" wp14:anchorId="19FEA012" wp14:editId="6C7B4EEB">
+                <wp:simplePos x="0" y="0"/>
+                <wp:positionH relativeFrom="margin">
+                  <wp:posOffset>0</wp:posOffset>
+                </wp:positionH>
+                <wp:positionV relativeFrom="paragraph">
+                  <wp:posOffset>1315085</wp:posOffset>
                 </wp:positionV>
                 <wp:extent cx="5619750" cy="1000125"/>
                 <wp:effectExtent l="0" t="0" r="0" b="0"/>
@@ -2398,7 +2953,7 @@
                                       <w:shd w:val="clear" w:color="auto" w:fill="BCC5C1"/>
                                       <w:lang w:val="en-US"/>
                                     </w:rPr>
-                                    <m:t>0.74+0.62</m:t>
+                                    <m:t>0.58+0.60</m:t>
                                   </m:r>
                                 </m:num>
                                 <m:den>
@@ -2424,7 +2979,7 @@
                                   <w:shd w:val="clear" w:color="auto" w:fill="BCC5C1"/>
                                   <w:lang w:val="en-US"/>
                                 </w:rPr>
-                                <m:t xml:space="preserve"> = 0.68</m:t>
+                                <m:t xml:space="preserve"> = 0.59</m:t>
                               </m:r>
                             </m:oMath>
                             <w:r>
@@ -2472,7 +3027,7 @@
           </mc:Choice>
           <mc:Fallback>
             <w:pict>
-              <v:shape w14:anchorId="19FEA012" id="_x0000_s1031" type="#_x0000_t202" style="position:absolute;left:0;text-align:left;margin-left:0;margin-top:104.3pt;width:442.5pt;height:78.75pt;z-index:251685888;visibility:visible;mso-wrap-style:square;mso-width-percent:0;mso-height-percent:0;mso-wrap-distance-left:9pt;mso-wrap-distance-top:3.6pt;mso-wrap-distance-right:9pt;mso-wrap-distance-bottom:3.6pt;mso-position-horizontal:left;mso-position-horizontal-relative:margin;mso-position-vertical:absolute;mso-position-vertical-relative:text;mso-width-percent:0;mso-height-percent:0;mso-width-relative:margin;mso-height-relative:margin;v-text-anchor:top" o:gfxdata="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" filled="f" stroked="f">
+              <v:shape w14:anchorId="19FEA012" id="_x0000_s1032" type="#_x0000_t202" style="position:absolute;left:0;text-align:left;margin-left:0;margin-top:103.55pt;width:442.5pt;height:78.75pt;z-index:251685888;visibility:visible;mso-wrap-style:square;mso-width-percent:0;mso-height-percent:0;mso-wrap-distance-left:9pt;mso-wrap-distance-top:3.6pt;mso-wrap-distance-right:9pt;mso-wrap-distance-bottom:3.6pt;mso-position-horizontal:absolute;mso-position-horizontal-relative:margin;mso-position-vertical:absolute;mso-position-vertical-relative:text;mso-width-percent:0;mso-height-percent:0;mso-width-relative:margin;mso-height-relative:margin;v-text-anchor:top" o:gfxdata="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" filled="f" stroked="f">
                 <v:textbox>
                   <w:txbxContent>
                     <w:p>
@@ -2529,7 +3084,40 @@
                                 <w:shd w:val="clear" w:color="auto" w:fill="BCC5C1"/>
                                 <w:lang w:val="en-US"/>
                               </w:rPr>
-                              <m:t>0.74+0.62</m:t>
+                              <m:t>0.</m:t>
+                            </m:r>
+                            <m:r>
+                              <w:rPr>
+                                <w:rFonts w:ascii="Cambria Math" w:eastAsiaTheme="minorEastAsia" w:hAnsi="Cambria Math"/>
+                                <w:color w:val="333333"/>
+                                <w:sz w:val="36"/>
+                                <w:szCs w:val="36"/>
+                                <w:shd w:val="clear" w:color="auto" w:fill="BCC5C1"/>
+                                <w:lang w:val="en-US"/>
+                              </w:rPr>
+                              <m:t>58</m:t>
+                            </m:r>
+                            <m:r>
+                              <w:rPr>
+                                <w:rFonts w:ascii="Cambria Math" w:eastAsiaTheme="minorEastAsia" w:hAnsi="Cambria Math"/>
+                                <w:color w:val="333333"/>
+                                <w:sz w:val="36"/>
+                                <w:szCs w:val="36"/>
+                                <w:shd w:val="clear" w:color="auto" w:fill="BCC5C1"/>
+                                <w:lang w:val="en-US"/>
+                              </w:rPr>
+                              <m:t>+0.6</m:t>
+                            </m:r>
+                            <m:r>
+                              <w:rPr>
+                                <w:rFonts w:ascii="Cambria Math" w:eastAsiaTheme="minorEastAsia" w:hAnsi="Cambria Math"/>
+                                <w:color w:val="333333"/>
+                                <w:sz w:val="36"/>
+                                <w:szCs w:val="36"/>
+                                <w:shd w:val="clear" w:color="auto" w:fill="BCC5C1"/>
+                                <w:lang w:val="en-US"/>
+                              </w:rPr>
+                              <m:t>0</m:t>
                             </m:r>
                           </m:num>
                           <m:den>
@@ -2555,7 +3143,18 @@
                             <w:shd w:val="clear" w:color="auto" w:fill="BCC5C1"/>
                             <w:lang w:val="en-US"/>
                           </w:rPr>
-                          <m:t xml:space="preserve"> = 0.68</m:t>
+                          <m:t xml:space="preserve"> = 0.</m:t>
+                        </m:r>
+                        <m:r>
+                          <w:rPr>
+                            <w:rFonts w:ascii="Cambria Math" w:eastAsiaTheme="minorEastAsia" w:hAnsi="Cambria Math"/>
+                            <w:color w:val="333333"/>
+                            <w:sz w:val="36"/>
+                            <w:szCs w:val="36"/>
+                            <w:shd w:val="clear" w:color="auto" w:fill="BCC5C1"/>
+                            <w:lang w:val="en-US"/>
+                          </w:rPr>
+                          <m:t>59</m:t>
                         </m:r>
                       </m:oMath>
                       <w:r>
@@ -2600,10 +3199,10 @@
         <mc:AlternateContent>
           <mc:Choice Requires="wps">
             <w:drawing>
-              <wp:anchor distT="45720" distB="45720" distL="114300" distR="114300" simplePos="0" relativeHeight="251683840" behindDoc="0" locked="0" layoutInCell="1" allowOverlap="1" wp14:anchorId="69FBA558" wp14:editId="706C582D">
+              <wp:anchor distT="45720" distB="45720" distL="114300" distR="114300" simplePos="0" relativeHeight="251683840" behindDoc="0" locked="0" layoutInCell="1" allowOverlap="1" wp14:anchorId="69FBA558" wp14:editId="12CFC56D">
                 <wp:simplePos x="0" y="0"/>
                 <wp:positionH relativeFrom="margin">
-                  <wp:align>left</wp:align>
+                  <wp:posOffset>0</wp:posOffset>
                 </wp:positionH>
                 <wp:positionV relativeFrom="paragraph">
                   <wp:posOffset>762635</wp:posOffset>
@@ -2693,7 +3292,7 @@
                                       <w:shd w:val="clear" w:color="auto" w:fill="BCC5C1"/>
                                       <w:lang w:val="en-US"/>
                                     </w:rPr>
-                                    <m:t>1+0.8+0.6+0.5+0.2</m:t>
+                                    <m:t>1+1+0.6+0.2+0.2</m:t>
                                   </m:r>
                                 </m:num>
                                 <m:den>
@@ -2719,7 +3318,7 @@
                                   <w:shd w:val="clear" w:color="auto" w:fill="BCC5C1"/>
                                   <w:lang w:val="en-US"/>
                                 </w:rPr>
-                                <m:t xml:space="preserve"> = 0.62</m:t>
+                                <m:t xml:space="preserve"> = 0.60</m:t>
                               </m:r>
                             </m:oMath>
                             <w:r>
@@ -2767,7 +3366,7 @@
           </mc:Choice>
           <mc:Fallback>
             <w:pict>
-              <v:shape w14:anchorId="69FBA558" id="_x0000_s1032" type="#_x0000_t202" style="position:absolute;left:0;text-align:left;margin-left:0;margin-top:60.05pt;width:442.5pt;height:78.75pt;z-index:251683840;visibility:visible;mso-wrap-style:square;mso-width-percent:0;mso-height-percent:0;mso-wrap-distance-left:9pt;mso-wrap-distance-top:3.6pt;mso-wrap-distance-right:9pt;mso-wrap-distance-bottom:3.6pt;mso-position-horizontal:left;mso-position-horizontal-relative:margin;mso-position-vertical:absolute;mso-position-vertical-relative:text;mso-width-percent:0;mso-height-percent:0;mso-width-relative:margin;mso-height-relative:margin;v-text-anchor:top" o:gfxdata="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" filled="f" stroked="f">
+              <v:shape w14:anchorId="69FBA558" id="_x0000_s1033" type="#_x0000_t202" style="position:absolute;left:0;text-align:left;margin-left:0;margin-top:60.05pt;width:442.5pt;height:78.75pt;z-index:251683840;visibility:visible;mso-wrap-style:square;mso-width-percent:0;mso-height-percent:0;mso-wrap-distance-left:9pt;mso-wrap-distance-top:3.6pt;mso-wrap-distance-right:9pt;mso-wrap-distance-bottom:3.6pt;mso-position-horizontal:absolute;mso-position-horizontal-relative:margin;mso-position-vertical:absolute;mso-position-vertical-relative:text;mso-width-percent:0;mso-height-percent:0;mso-width-relative:margin;mso-height-relative:margin;v-text-anchor:top" o:gfxdata="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" filled="f" stroked="f">
                 <v:textbox>
                   <w:txbxContent>
                     <w:p>
@@ -2824,7 +3423,18 @@
                                 <w:shd w:val="clear" w:color="auto" w:fill="BCC5C1"/>
                                 <w:lang w:val="en-US"/>
                               </w:rPr>
-                              <m:t>1+0.8+0.6+0.5+0.2</m:t>
+                              <m:t>1+</m:t>
+                            </m:r>
+                            <m:r>
+                              <w:rPr>
+                                <w:rFonts w:ascii="Cambria Math" w:eastAsiaTheme="minorEastAsia" w:hAnsi="Cambria Math"/>
+                                <w:color w:val="333333"/>
+                                <w:sz w:val="36"/>
+                                <w:szCs w:val="36"/>
+                                <w:shd w:val="clear" w:color="auto" w:fill="BCC5C1"/>
+                                <w:lang w:val="en-US"/>
+                              </w:rPr>
+                              <m:t>1+0.6+0.2+0.2</m:t>
                             </m:r>
                           </m:num>
                           <m:den>
@@ -2850,7 +3460,18 @@
                             <w:shd w:val="clear" w:color="auto" w:fill="BCC5C1"/>
                             <w:lang w:val="en-US"/>
                           </w:rPr>
-                          <m:t xml:space="preserve"> = 0.62</m:t>
+                          <m:t xml:space="preserve"> = 0.6</m:t>
+                        </m:r>
+                        <m:r>
+                          <w:rPr>
+                            <w:rFonts w:ascii="Cambria Math" w:eastAsiaTheme="minorEastAsia" w:hAnsi="Cambria Math"/>
+                            <w:color w:val="333333"/>
+                            <w:sz w:val="36"/>
+                            <w:szCs w:val="36"/>
+                            <w:shd w:val="clear" w:color="auto" w:fill="BCC5C1"/>
+                            <w:lang w:val="en-US"/>
+                          </w:rPr>
+                          <m:t>0</m:t>
                         </m:r>
                       </m:oMath>
                       <w:r>
@@ -2887,311 +3508,48 @@
           </mc:Fallback>
         </mc:AlternateContent>
       </w:r>
-      <w:r>
-        <w:rPr>
-          <w:noProof/>
-          <w:lang w:val="en-US"/>
-        </w:rPr>
-        <mc:AlternateContent>
-          <mc:Choice Requires="wps">
-            <w:drawing>
-              <wp:anchor distT="45720" distB="45720" distL="114300" distR="114300" simplePos="0" relativeHeight="251681792" behindDoc="0" locked="0" layoutInCell="1" allowOverlap="1" wp14:anchorId="11472650" wp14:editId="144B4CBF">
-                <wp:simplePos x="0" y="0"/>
-                <wp:positionH relativeFrom="margin">
-                  <wp:align>left</wp:align>
-                </wp:positionH>
-                <wp:positionV relativeFrom="paragraph">
-                  <wp:posOffset>226060</wp:posOffset>
-                </wp:positionV>
-                <wp:extent cx="5619750" cy="1000125"/>
-                <wp:effectExtent l="0" t="0" r="0" b="0"/>
-                <wp:wrapSquare wrapText="bothSides"/>
-                <wp:docPr id="14" name="Text Box 2"/>
-                <wp:cNvGraphicFramePr>
-                  <a:graphicFrameLocks xmlns:a="http://schemas.openxmlformats.org/drawingml/2006/main"/>
-                </wp:cNvGraphicFramePr>
-                <a:graphic xmlns:a="http://schemas.openxmlformats.org/drawingml/2006/main">
-                  <a:graphicData uri="http://schemas.microsoft.com/office/word/2010/wordprocessingShape">
-                    <wps:wsp>
-                      <wps:cNvSpPr txBox="1">
-                        <a:spLocks noChangeArrowheads="1"/>
-                      </wps:cNvSpPr>
-                      <wps:spPr bwMode="auto">
-                        <a:xfrm>
-                          <a:off x="0" y="0"/>
-                          <a:ext cx="5619750" cy="1000125"/>
-                        </a:xfrm>
-                        <a:prstGeom prst="rect">
-                          <a:avLst/>
-                        </a:prstGeom>
-                        <a:noFill/>
-                        <a:ln w="9525">
-                          <a:noFill/>
-                          <a:miter lim="800000"/>
-                          <a:headEnd/>
-                          <a:tailEnd/>
-                        </a:ln>
-                      </wps:spPr>
-                      <wps:txbx>
-                        <w:txbxContent>
-                          <w:p>
-                            <w:pPr>
-                              <w:rPr>
-                                <w:lang w:val="en-US"/>
-                              </w:rPr>
-                            </w:pPr>
-                          </w:p>
-                          <w:p>
-                            <w:pPr>
-                              <w:rPr>
-                                <w:rFonts w:eastAsiaTheme="minorEastAsia"/>
-                                <w:color w:val="333333"/>
-                                <w:sz w:val="20"/>
-                                <w:szCs w:val="20"/>
-                                <w:shd w:val="clear" w:color="auto" w:fill="BCC5C1"/>
-                                <w:lang w:val="en-US"/>
-                              </w:rPr>
-                            </w:pPr>
-                            <m:oMath>
-                              <m:r>
-                                <w:rPr>
-                                  <w:rFonts w:ascii="Cambria Math" w:eastAsiaTheme="minorEastAsia" w:hAnsi="Cambria Math"/>
-                                  <w:color w:val="333333"/>
-                                  <w:sz w:val="36"/>
-                                  <w:szCs w:val="36"/>
-                                  <w:shd w:val="clear" w:color="auto" w:fill="BCC5C1"/>
-                                  <w:lang w:val="en-US"/>
-                                </w:rPr>
-                                <m:t xml:space="preserve">average precision class 1 = </m:t>
-                              </m:r>
-                              <m:f>
-                                <m:fPr>
-                                  <m:ctrlPr>
-                                    <w:rPr>
-                                      <w:rFonts w:ascii="Cambria Math" w:eastAsiaTheme="minorEastAsia" w:hAnsi="Cambria Math"/>
-                                      <w:i/>
-                                      <w:color w:val="333333"/>
-                                      <w:sz w:val="36"/>
-                                      <w:szCs w:val="36"/>
-                                      <w:shd w:val="clear" w:color="auto" w:fill="BCC5C1"/>
-                                      <w:lang w:val="en-US"/>
-                                    </w:rPr>
-                                  </m:ctrlPr>
-                                </m:fPr>
-                                <m:num>
-                                  <m:r>
-                                    <w:rPr>
-                                      <w:rFonts w:ascii="Cambria Math" w:eastAsiaTheme="minorEastAsia" w:hAnsi="Cambria Math"/>
-                                      <w:color w:val="333333"/>
-                                      <w:sz w:val="36"/>
-                                      <w:szCs w:val="36"/>
-                                      <w:shd w:val="clear" w:color="auto" w:fill="BCC5C1"/>
-                                      <w:lang w:val="en-US"/>
-                                    </w:rPr>
-                                    <m:t>1+1+1+0.5+0.2</m:t>
-                                  </m:r>
-                                </m:num>
-                                <m:den>
-                                  <m:r>
-                                    <w:rPr>
-                                      <w:rFonts w:ascii="Cambria Math" w:eastAsiaTheme="minorEastAsia" w:hAnsi="Cambria Math"/>
-                                      <w:color w:val="333333"/>
-                                      <w:sz w:val="36"/>
-                                      <w:szCs w:val="36"/>
-                                      <w:shd w:val="clear" w:color="auto" w:fill="BCC5C1"/>
-                                      <w:lang w:val="en-US"/>
-                                    </w:rPr>
-                                    <m:t>5</m:t>
-                                  </m:r>
-                                </m:den>
-                              </m:f>
-                              <m:r>
-                                <w:rPr>
-                                  <w:rFonts w:ascii="Cambria Math" w:eastAsiaTheme="minorEastAsia" w:hAnsi="Cambria Math"/>
-                                  <w:color w:val="333333"/>
-                                  <w:sz w:val="36"/>
-                                  <w:szCs w:val="36"/>
-                                  <w:shd w:val="clear" w:color="auto" w:fill="BCC5C1"/>
-                                  <w:lang w:val="en-US"/>
-                                </w:rPr>
-                                <m:t xml:space="preserve"> = 0.74</m:t>
-                              </m:r>
-                            </m:oMath>
-                            <w:r>
-                              <w:rPr>
-                                <w:rFonts w:eastAsiaTheme="minorEastAsia"/>
-                                <w:color w:val="333333"/>
-                                <w:sz w:val="36"/>
-                                <w:szCs w:val="36"/>
-                                <w:shd w:val="clear" w:color="auto" w:fill="BCC5C1"/>
-                                <w:lang w:val="en-US"/>
-                              </w:rPr>
-                              <w:t xml:space="preserve">  </w:t>
-                            </w:r>
-                          </w:p>
-                          <w:p>
-                            <w:pPr>
-                              <w:rPr>
-                                <w:lang w:val="en-US"/>
-                              </w:rPr>
-                            </w:pPr>
-                          </w:p>
-                          <w:p>
-                            <w:pPr>
-                              <w:rPr>
-                                <w:lang w:val="en-US"/>
-                              </w:rPr>
-                            </w:pPr>
-                          </w:p>
-                        </w:txbxContent>
-                      </wps:txbx>
-                      <wps:bodyPr rot="0" vert="horz" wrap="square" lIns="91440" tIns="45720" rIns="91440" bIns="45720" anchor="t" anchorCtr="0">
-                        <a:noAutofit/>
-                      </wps:bodyPr>
-                    </wps:wsp>
-                  </a:graphicData>
-                </a:graphic>
-                <wp14:sizeRelH relativeFrom="margin">
-                  <wp14:pctWidth>0</wp14:pctWidth>
-                </wp14:sizeRelH>
-                <wp14:sizeRelV relativeFrom="margin">
-                  <wp14:pctHeight>0</wp14:pctHeight>
-                </wp14:sizeRelV>
-              </wp:anchor>
-            </w:drawing>
-          </mc:Choice>
-          <mc:Fallback>
-            <w:pict>
-              <v:shape w14:anchorId="11472650" id="_x0000_s1033" type="#_x0000_t202" style="position:absolute;left:0;text-align:left;margin-left:0;margin-top:17.8pt;width:442.5pt;height:78.75pt;z-index:251681792;visibility:visible;mso-wrap-style:square;mso-width-percent:0;mso-height-percent:0;mso-wrap-distance-left:9pt;mso-wrap-distance-top:3.6pt;mso-wrap-distance-right:9pt;mso-wrap-distance-bottom:3.6pt;mso-position-horizontal:left;mso-position-horizontal-relative:margin;mso-position-vertical:absolute;mso-position-vertical-relative:text;mso-width-percent:0;mso-height-percent:0;mso-width-relative:margin;mso-height-relative:margin;v-text-anchor:top" o:gfxdata="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" filled="f" stroked="f">
-                <v:textbox>
-                  <w:txbxContent>
-                    <w:p>
-                      <w:pPr>
-                        <w:rPr>
-                          <w:lang w:val="en-US"/>
-                        </w:rPr>
-                      </w:pPr>
-                    </w:p>
-                    <w:p>
-                      <w:pPr>
-                        <w:rPr>
-                          <w:rFonts w:eastAsiaTheme="minorEastAsia"/>
-                          <w:color w:val="333333"/>
-                          <w:sz w:val="20"/>
-                          <w:szCs w:val="20"/>
-                          <w:shd w:val="clear" w:color="auto" w:fill="BCC5C1"/>
-                          <w:lang w:val="en-US"/>
-                        </w:rPr>
-                      </w:pPr>
-                      <m:oMath>
-                        <m:r>
-                          <w:rPr>
-                            <w:rFonts w:ascii="Cambria Math" w:eastAsiaTheme="minorEastAsia" w:hAnsi="Cambria Math"/>
-                            <w:color w:val="333333"/>
-                            <w:sz w:val="36"/>
-                            <w:szCs w:val="36"/>
-                            <w:shd w:val="clear" w:color="auto" w:fill="BCC5C1"/>
-                            <w:lang w:val="en-US"/>
-                          </w:rPr>
-                          <m:t xml:space="preserve">average precision class 1 = </m:t>
-                        </m:r>
-                        <m:f>
-                          <m:fPr>
-                            <m:ctrlPr>
-                              <w:rPr>
-                                <w:rFonts w:ascii="Cambria Math" w:eastAsiaTheme="minorEastAsia" w:hAnsi="Cambria Math"/>
-                                <w:i/>
-                                <w:color w:val="333333"/>
-                                <w:sz w:val="36"/>
-                                <w:szCs w:val="36"/>
-                                <w:shd w:val="clear" w:color="auto" w:fill="BCC5C1"/>
-                                <w:lang w:val="en-US"/>
-                              </w:rPr>
-                            </m:ctrlPr>
-                          </m:fPr>
-                          <m:num>
-                            <m:r>
-                              <w:rPr>
-                                <w:rFonts w:ascii="Cambria Math" w:eastAsiaTheme="minorEastAsia" w:hAnsi="Cambria Math"/>
-                                <w:color w:val="333333"/>
-                                <w:sz w:val="36"/>
-                                <w:szCs w:val="36"/>
-                                <w:shd w:val="clear" w:color="auto" w:fill="BCC5C1"/>
-                                <w:lang w:val="en-US"/>
-                              </w:rPr>
-                              <m:t>1+1+1+0.5+0.2</m:t>
-                            </m:r>
-                          </m:num>
-                          <m:den>
-                            <m:r>
-                              <w:rPr>
-                                <w:rFonts w:ascii="Cambria Math" w:eastAsiaTheme="minorEastAsia" w:hAnsi="Cambria Math"/>
-                                <w:color w:val="333333"/>
-                                <w:sz w:val="36"/>
-                                <w:szCs w:val="36"/>
-                                <w:shd w:val="clear" w:color="auto" w:fill="BCC5C1"/>
-                                <w:lang w:val="en-US"/>
-                              </w:rPr>
-                              <m:t>5</m:t>
-                            </m:r>
-                          </m:den>
-                        </m:f>
-                        <m:r>
-                          <w:rPr>
-                            <w:rFonts w:ascii="Cambria Math" w:eastAsiaTheme="minorEastAsia" w:hAnsi="Cambria Math"/>
-                            <w:color w:val="333333"/>
-                            <w:sz w:val="36"/>
-                            <w:szCs w:val="36"/>
-                            <w:shd w:val="clear" w:color="auto" w:fill="BCC5C1"/>
-                            <w:lang w:val="en-US"/>
-                          </w:rPr>
-                          <m:t xml:space="preserve"> = 0.74</m:t>
-                        </m:r>
-                      </m:oMath>
-                      <w:r>
-                        <w:rPr>
-                          <w:rFonts w:eastAsiaTheme="minorEastAsia"/>
-                          <w:color w:val="333333"/>
-                          <w:sz w:val="36"/>
-                          <w:szCs w:val="36"/>
-                          <w:shd w:val="clear" w:color="auto" w:fill="BCC5C1"/>
-                          <w:lang w:val="en-US"/>
-                        </w:rPr>
-                        <w:t xml:space="preserve">  </w:t>
-                      </w:r>
-                    </w:p>
-                    <w:p>
-                      <w:pPr>
-                        <w:rPr>
-                          <w:lang w:val="en-US"/>
-                        </w:rPr>
-                      </w:pPr>
-                    </w:p>
-                    <w:p>
-                      <w:pPr>
-                        <w:rPr>
-                          <w:lang w:val="en-US"/>
-                        </w:rPr>
-                      </w:pPr>
-                    </w:p>
-                  </w:txbxContent>
-                </v:textbox>
-                <w10:wrap type="square" anchorx="margin"/>
-              </v:shape>
-            </w:pict>
-          </mc:Fallback>
-        </mc:AlternateContent>
-      </w:r>
-      <w:r>
-        <w:rPr>
-          <w:lang w:val="en-US"/>
-        </w:rPr>
-        <w:t>c)</w:t>
-      </w:r>
     </w:p>
     <w:p>
       <w:pPr>
         <w:jc w:val="both"/>
+        <w:rPr>
+          <w:lang w:val="en-US"/>
+        </w:rPr>
+      </w:pPr>
+    </w:p>
+    <w:p>
+      <w:pPr>
+        <w:pStyle w:val="Heading2"/>
+        <w:rPr>
+          <w:rFonts w:eastAsiaTheme="minorEastAsia"/>
+          <w:shd w:val="clear" w:color="auto" w:fill="BCC5C1"/>
+          <w:lang w:val="en-US"/>
+        </w:rPr>
+      </w:pPr>
+      <w:r>
+        <w:rPr>
+          <w:lang w:val="en-US"/>
+        </w:rPr>
+        <w:t>Task 2</w:t>
+      </w:r>
+    </w:p>
+    <w:p>
+      <w:pPr>
+        <w:jc w:val="both"/>
+        <w:rPr>
+          <w:lang w:val="en-US"/>
+        </w:rPr>
+      </w:pPr>
+      <w:r>
+        <w:rPr>
+          <w:lang w:val="en-US"/>
+        </w:rPr>
+        <w:t>f)</w:t>
+      </w:r>
+    </w:p>
+    <w:p>
+      <w:pPr>
+        <w:jc w:val="center"/>
         <w:rPr>
           <w:rFonts w:eastAsiaTheme="minorEastAsia"/>
           <w:color w:val="333333"/>
@@ -3201,70 +3559,6 @@
           <w:lang w:val="en-US"/>
         </w:rPr>
       </w:pPr>
-    </w:p>
-    <w:p>
-      <w:pPr>
-        <w:pStyle w:val="Heading2"/>
-        <w:rPr>
-          <w:rFonts w:eastAsiaTheme="minorEastAsia"/>
-          <w:shd w:val="clear" w:color="auto" w:fill="BCC5C1"/>
-          <w:lang w:val="en-US"/>
-        </w:rPr>
-      </w:pPr>
-      <w:r>
-        <w:rPr>
-          <w:lang w:val="en-US"/>
-        </w:rPr>
-        <w:t xml:space="preserve">Task </w:t>
-      </w:r>
-      <w:r>
-        <w:rPr>
-          <w:lang w:val="en-US"/>
-        </w:rPr>
-        <w:t>2</w:t>
-      </w:r>
-    </w:p>
-    <w:p>
-      <w:pPr>
-        <w:jc w:val="both"/>
-        <w:rPr>
-          <w:rFonts w:eastAsiaTheme="minorEastAsia"/>
-          <w:color w:val="333333"/>
-          <w:sz w:val="20"/>
-          <w:szCs w:val="20"/>
-          <w:shd w:val="clear" w:color="auto" w:fill="BCC5C1"/>
-          <w:lang w:val="en-US"/>
-        </w:rPr>
-      </w:pPr>
-    </w:p>
-    <w:p>
-      <w:pPr>
-        <w:jc w:val="both"/>
-        <w:rPr>
-          <w:lang w:val="en-US"/>
-        </w:rPr>
-      </w:pPr>
-      <w:r>
-        <w:rPr>
-          <w:lang w:val="en-US"/>
-        </w:rPr>
-        <w:t>f)</w:t>
-      </w:r>
-    </w:p>
-    <w:p>
-      <w:pPr>
-        <w:jc w:val="both"/>
-        <w:rPr>
-          <w:rFonts w:eastAsiaTheme="minorEastAsia"/>
-          <w:color w:val="333333"/>
-          <w:sz w:val="20"/>
-          <w:szCs w:val="20"/>
-          <w:shd w:val="clear" w:color="auto" w:fill="BCC5C1"/>
-          <w:lang w:val="en-US"/>
-        </w:rPr>
-      </w:pPr>
-      <w:bookmarkStart w:id="0" w:name="_GoBack"/>
-      <w:bookmarkEnd w:id="0"/>
       <w:r>
         <w:rPr>
           <w:rFonts w:eastAsiaTheme="minorEastAsia"/>
@@ -3276,8 +3570,8 @@
           <w:lang w:val="en-US"/>
         </w:rPr>
         <w:drawing>
-          <wp:inline distT="0" distB="0" distL="0" distR="0" wp14:anchorId="3E8C51E1" wp14:editId="385148E6">
-            <wp:extent cx="5210175" cy="5210175"/>
+          <wp:inline distT="0" distB="0" distL="0" distR="0" wp14:anchorId="3E8C51E1" wp14:editId="68A4ED9B">
+            <wp:extent cx="4229100" cy="4229100"/>
             <wp:effectExtent l="0" t="0" r="9525" b="9525"/>
             <wp:docPr id="9" name="Picture 9" descr="A picture containing flying, skiing, large, boat&#10;&#10;Description automatically generated"/>
             <wp:cNvGraphicFramePr>
@@ -3291,7 +3585,7 @@
                     <pic:cNvPicPr/>
                   </pic:nvPicPr>
                   <pic:blipFill>
-                    <a:blip r:embed="rId4" cstate="print">
+                    <a:blip r:embed="rId7" cstate="print">
                       <a:extLst>
                         <a:ext uri="{28A0092B-C50C-407E-A947-70E740481C1C}">
                           <a14:useLocalDpi xmlns:a14="http://schemas.microsoft.com/office/drawing/2010/main" val="0"/>
@@ -3305,7 +3599,7 @@
                   <pic:spPr>
                     <a:xfrm>
                       <a:off x="0" y="0"/>
-                      <a:ext cx="5210175" cy="5210175"/>
+                      <a:ext cx="4229100" cy="4229100"/>
                     </a:xfrm>
                     <a:prstGeom prst="rect">
                       <a:avLst/>
@@ -3318,6 +3612,162 @@
         </w:drawing>
       </w:r>
     </w:p>
+    <w:p>
+      <w:pPr>
+        <w:pStyle w:val="Heading2"/>
+        <w:rPr>
+          <w:lang w:val="en-US"/>
+        </w:rPr>
+      </w:pPr>
+      <w:r>
+        <w:rPr>
+          <w:rFonts w:eastAsiaTheme="minorEastAsia"/>
+          <w:color w:val="333333"/>
+          <w:sz w:val="20"/>
+          <w:szCs w:val="20"/>
+          <w:shd w:val="clear" w:color="auto" w:fill="BCC5C1"/>
+          <w:lang w:val="en-US"/>
+        </w:rPr>
+        <w:br w:type="page"/>
+      </w:r>
+      <w:r>
+        <w:rPr>
+          <w:lang w:val="en-US"/>
+        </w:rPr>
+        <w:lastRenderedPageBreak/>
+        <w:t>Task 3</w:t>
+      </w:r>
+    </w:p>
+    <w:p>
+      <w:pPr>
+        <w:pStyle w:val="ListParagraph"/>
+        <w:numPr>
+          <w:ilvl w:val="0"/>
+          <w:numId w:val="1"/>
+        </w:numPr>
+        <w:rPr>
+          <w:lang w:val="en-US"/>
+        </w:rPr>
+      </w:pPr>
+      <w:r>
+        <w:rPr>
+          <w:lang w:val="en-US"/>
+        </w:rPr>
+        <w:t xml:space="preserve">The ground truth box is matched with the default box using </w:t>
+      </w:r>
+      <w:proofErr w:type="spellStart"/>
+      <w:r>
+        <w:rPr>
+          <w:lang w:val="en-US"/>
+        </w:rPr>
+        <w:t>jaccard</w:t>
+      </w:r>
+      <w:proofErr w:type="spellEnd"/>
+      <w:r>
+        <w:rPr>
+          <w:lang w:val="en-US"/>
+        </w:rPr>
+        <w:t xml:space="preserve"> overlap, which ensures that each ground truth box has exactly one matched default box.</w:t>
+      </w:r>
+    </w:p>
+    <w:p>
+      <w:pPr>
+        <w:pStyle w:val="ListParagraph"/>
+        <w:numPr>
+          <w:ilvl w:val="0"/>
+          <w:numId w:val="1"/>
+        </w:numPr>
+        <w:rPr>
+          <w:lang w:val="en-US"/>
+        </w:rPr>
+      </w:pPr>
+      <w:r>
+        <w:rPr>
+          <w:lang w:val="en-US"/>
+        </w:rPr>
+        <w:t xml:space="preserve">False. </w:t>
+      </w:r>
+      <w:r>
+        <w:rPr>
+          <w:lang w:val="en-US"/>
+        </w:rPr>
+        <w:t>Higher resolution feature maps are responsible for detecting small objects.</w:t>
+      </w:r>
+    </w:p>
+    <w:p>
+      <w:pPr>
+        <w:pStyle w:val="ListParagraph"/>
+        <w:numPr>
+          <w:ilvl w:val="0"/>
+          <w:numId w:val="1"/>
+        </w:numPr>
+        <w:rPr>
+          <w:lang w:val="en-US"/>
+        </w:rPr>
+      </w:pPr>
+      <w:r>
+        <w:rPr>
+          <w:lang w:val="en-US"/>
+        </w:rPr>
+        <w:t>Default-boxes are used to keep the complexity of the model low. Default-boxes help the model to make diverse initial predictions. If the shape of the boundary-box is determined during raining</w:t>
+      </w:r>
+      <w:r>
+        <w:rPr>
+          <w:lang w:val="en-US"/>
+        </w:rPr>
+        <w:t>, some classes will probably fit the shape (aspect ratio) of the boundary-box better than others.</w:t>
+      </w:r>
+      <w:r>
+        <w:rPr>
+          <w:lang w:val="en-US"/>
+        </w:rPr>
+        <w:t xml:space="preserve"> </w:t>
+      </w:r>
+    </w:p>
+    <w:p>
+      <w:pPr>
+        <w:pStyle w:val="ListParagraph"/>
+        <w:numPr>
+          <w:ilvl w:val="0"/>
+          <w:numId w:val="1"/>
+        </w:numPr>
+        <w:rPr>
+          <w:lang w:val="en-US"/>
+        </w:rPr>
+      </w:pPr>
+      <w:r>
+        <w:rPr>
+          <w:lang w:val="en-US"/>
+        </w:rPr>
+        <w:t xml:space="preserve">SSD has additional convolutional feature layers </w:t>
+      </w:r>
+      <w:r>
+        <w:rPr>
+          <w:lang w:val="en-US"/>
+        </w:rPr>
+        <w:t>at the end of the truncated base network</w:t>
+      </w:r>
+      <w:r>
+        <w:rPr>
+          <w:lang w:val="en-US"/>
+        </w:rPr>
+        <w:t xml:space="preserve"> which allow for predictions at multiple scales</w:t>
+      </w:r>
+      <w:r>
+        <w:rPr>
+          <w:lang w:val="en-US"/>
+        </w:rPr>
+        <w:t>. YOLO use fully connected layers</w:t>
+      </w:r>
+      <w:r>
+        <w:rPr>
+          <w:lang w:val="en-US"/>
+        </w:rPr>
+        <w:t xml:space="preserve"> that work on a single scale feature map.</w:t>
+      </w:r>
+      <w:bookmarkStart w:id="0" w:name="_GoBack"/>
+      <w:bookmarkEnd w:id="0"/>
+    </w:p>
     <w:sectPr>
       <w:pgSz w:w="11906" w:h="16838"/>
       <w:pgMar w:top="1440" w:right="1440" w:bottom="1440" w:left="1440" w:header="708" w:footer="708" w:gutter="0"/>
@@ -3326,6 +3776,153 @@
     </w:sectPr>
   </w:body>
 </w:document>
+</file>
+
+<file path=word/endnotes.xml><?xml version="1.0" encoding="utf-8"?>
+<w:endnotes xmlns:wpc="http://schemas.microsoft.com/office/word/2010/wordprocessingCanvas" xmlns:cx="http://schemas.microsoft.com/office/drawing/2014/chartex" xmlns:cx1="http://schemas.microsoft.com/office/drawing/2015/9/8/chartex" xmlns:cx2="http://schemas.microsoft.com/office/drawing/2015/10/21/chartex" xmlns:cx3="http://schemas.microsoft.com/office/drawing/2016/5/9/chartex" xmlns:cx4="http://schemas.microsoft.com/office/drawing/2016/5/10/chartex" xmlns:cx5="http://schemas.microsoft.com/office/drawing/2016/5/11/chartex" xmlns:cx6="http://schemas.microsoft.com/office/drawing/2016/5/12/chartex" xmlns:cx7="http://schemas.microsoft.com/office/drawing/2016/5/13/chartex" xmlns:cx8="http://schemas.microsoft.com/office/drawing/2016/5/14/chartex" xmlns:mc="http://schemas.openxmlformats.org/markup-compatibility/2006" xmlns:aink="http://schemas.microsoft.com/office/drawing/2016/ink" xmlns:am3d="http://schemas.microsoft.com/office/drawing/2017/model3d" xmlns:o="urn:schemas-microsoft-com:office:office" xmlns:r="http://schemas.openxmlformats.org/officeDocument/2006/relationships" xmlns:m="http://schemas.openxmlformats.org/officeDocument/2006/math" xmlns:v="urn:schemas-microsoft-com:vml" xmlns:wp14="http://schemas.microsoft.com/office/word/2010/wordprocessingDrawing" xmlns:wp="http://schemas.openxmlformats.org/drawingml/2006/wordprocessingDrawing" xmlns:w10="urn:schemas-microsoft-com:office:word" xmlns:w="http://schemas.openxmlformats.org/wordprocessingml/2006/main" xmlns:w14="http://schemas.microsoft.com/office/word/2010/wordml" xmlns:w15="http://schemas.microsoft.com/office/word/2012/wordml" xmlns:w16cid="http://schemas.microsoft.com/office/word/2016/wordml/cid" xmlns:w16se="http://schemas.microsoft.com/office/word/2015/wordml/symex" xmlns:wpg="http://schemas.microsoft.com/office/word/2010/wordprocessingGroup" xmlns:wpi="http://schemas.microsoft.com/office/word/2010/wordprocessingInk" xmlns:wne="http://schemas.microsoft.com/office/word/2006/wordml" xmlns:wps="http://schemas.microsoft.com/office/word/2010/wordprocessingShape" mc:Ignorable="w14 w15 w16se w16cid wp14">
+  <w:endnote w:type="separator" w:id="-1">
+    <w:p>
+      <w:pPr>
+        <w:spacing w:after="0" w:line="240" w:lineRule="auto"/>
+      </w:pPr>
+      <w:r>
+        <w:separator/>
+      </w:r>
+    </w:p>
+  </w:endnote>
+  <w:endnote w:type="continuationSeparator" w:id="0">
+    <w:p>
+      <w:pPr>
+        <w:spacing w:after="0" w:line="240" w:lineRule="auto"/>
+      </w:pPr>
+      <w:r>
+        <w:continuationSeparator/>
+      </w:r>
+    </w:p>
+  </w:endnote>
+</w:endnotes>
+</file>
+
+<file path=word/footnotes.xml><?xml version="1.0" encoding="utf-8"?>
+<w:footnotes xmlns:wpc="http://schemas.microsoft.com/office/word/2010/wordprocessingCanvas" xmlns:cx="http://schemas.microsoft.com/office/drawing/2014/chartex" xmlns:cx1="http://schemas.microsoft.com/office/drawing/2015/9/8/chartex" xmlns:cx2="http://schemas.microsoft.com/office/drawing/2015/10/21/chartex" xmlns:cx3="http://schemas.microsoft.com/office/drawing/2016/5/9/chartex" xmlns:cx4="http://schemas.microsoft.com/office/drawing/2016/5/10/chartex" xmlns:cx5="http://schemas.microsoft.com/office/drawing/2016/5/11/chartex" xmlns:cx6="http://schemas.microsoft.com/office/drawing/2016/5/12/chartex" xmlns:cx7="http://schemas.microsoft.com/office/drawing/2016/5/13/chartex" xmlns:cx8="http://schemas.microsoft.com/office/drawing/2016/5/14/chartex" xmlns:mc="http://schemas.openxmlformats.org/markup-compatibility/2006" xmlns:aink="http://schemas.microsoft.com/office/drawing/2016/ink" xmlns:am3d="http://schemas.microsoft.com/office/drawing/2017/model3d" xmlns:o="urn:schemas-microsoft-com:office:office" xmlns:r="http://schemas.openxmlformats.org/officeDocument/2006/relationships" xmlns:m="http://schemas.openxmlformats.org/officeDocument/2006/math" xmlns:v="urn:schemas-microsoft-com:vml" xmlns:wp14="http://schemas.microsoft.com/office/word/2010/wordprocessingDrawing" xmlns:wp="http://schemas.openxmlformats.org/drawingml/2006/wordprocessingDrawing" xmlns:w10="urn:schemas-microsoft-com:office:word" xmlns:w="http://schemas.openxmlformats.org/wordprocessingml/2006/main" xmlns:w14="http://schemas.microsoft.com/office/word/2010/wordml" xmlns:w15="http://schemas.microsoft.com/office/word/2012/wordml" xmlns:w16cid="http://schemas.microsoft.com/office/word/2016/wordml/cid" xmlns:w16se="http://schemas.microsoft.com/office/word/2015/wordml/symex" xmlns:wpg="http://schemas.microsoft.com/office/word/2010/wordprocessingGroup" xmlns:wpi="http://schemas.microsoft.com/office/word/2010/wordprocessingInk" xmlns:wne="http://schemas.microsoft.com/office/word/2006/wordml" xmlns:wps="http://schemas.microsoft.com/office/word/2010/wordprocessingShape" mc:Ignorable="w14 w15 w16se w16cid wp14">
+  <w:footnote w:type="separator" w:id="-1">
+    <w:p>
+      <w:pPr>
+        <w:spacing w:after="0" w:line="240" w:lineRule="auto"/>
+      </w:pPr>
+      <w:r>
+        <w:separator/>
+      </w:r>
+    </w:p>
+  </w:footnote>
+  <w:footnote w:type="continuationSeparator" w:id="0">
+    <w:p>
+      <w:pPr>
+        <w:spacing w:after="0" w:line="240" w:lineRule="auto"/>
+      </w:pPr>
+      <w:r>
+        <w:continuationSeparator/>
+      </w:r>
+    </w:p>
+  </w:footnote>
+</w:footnotes>
+</file>
+
+<file path=word/numbering.xml><?xml version="1.0" encoding="utf-8"?>
+<w:numbering xmlns:wpc="http://schemas.microsoft.com/office/word/2010/wordprocessingCanvas" xmlns:cx="http://schemas.microsoft.com/office/drawing/2014/chartex" xmlns:cx1="http://schemas.microsoft.com/office/drawing/2015/9/8/chartex" xmlns:cx2="http://schemas.microsoft.com/office/drawing/2015/10/21/chartex" xmlns:cx3="http://schemas.microsoft.com/office/drawing/2016/5/9/chartex" xmlns:cx4="http://schemas.microsoft.com/office/drawing/2016/5/10/chartex" xmlns:cx5="http://schemas.microsoft.com/office/drawing/2016/5/11/chartex" xmlns:cx6="http://schemas.microsoft.com/office/drawing/2016/5/12/chartex" xmlns:cx7="http://schemas.microsoft.com/office/drawing/2016/5/13/chartex" xmlns:cx8="http://schemas.microsoft.com/office/drawing/2016/5/14/chartex" xmlns:mc="http://schemas.openxmlformats.org/markup-compatibility/2006" xmlns:aink="http://schemas.microsoft.com/office/drawing/2016/ink" xmlns:am3d="http://schemas.microsoft.com/office/drawing/2017/model3d" xmlns:o="urn:schemas-microsoft-com:office:office" xmlns:r="http://schemas.openxmlformats.org/officeDocument/2006/relationships" xmlns:m="http://schemas.openxmlformats.org/officeDocument/2006/math" xmlns:v="urn:schemas-microsoft-com:vml" xmlns:wp14="http://schemas.microsoft.com/office/word/2010/wordprocessingDrawing" xmlns:wp="http://schemas.openxmlformats.org/drawingml/2006/wordprocessingDrawing" xmlns:w10="urn:schemas-microsoft-com:office:word" xmlns:w="http://schemas.openxmlformats.org/wordprocessingml/2006/main" xmlns:w14="http://schemas.microsoft.com/office/word/2010/wordml" xmlns:w15="http://schemas.microsoft.com/office/word/2012/wordml" xmlns:w16cid="http://schemas.microsoft.com/office/word/2016/wordml/cid" xmlns:w16se="http://schemas.microsoft.com/office/word/2015/wordml/symex" xmlns:wpg="http://schemas.microsoft.com/office/word/2010/wordprocessingGroup" xmlns:wpi="http://schemas.microsoft.com/office/word/2010/wordprocessingInk" xmlns:wne="http://schemas.microsoft.com/office/word/2006/wordml" xmlns:wps="http://schemas.microsoft.com/office/word/2010/wordprocessingShape" mc:Ignorable="w14 w15 w16se w16cid wp14">
+  <w:abstractNum w:abstractNumId="0" w15:restartNumberingAfterBreak="0">
+    <w:nsid w:val="3F515536"/>
+    <w:multiLevelType w:val="hybridMultilevel"/>
+    <w:tmpl w:val="0BC6E5DC"/>
+    <w:lvl w:ilvl="0" w:tplc="0414000F">
+      <w:start w:val="1"/>
+      <w:numFmt w:val="decimal"/>
+      <w:lvlText w:val="%1."/>
+      <w:lvlJc w:val="left"/>
+      <w:pPr>
+        <w:ind w:left="720" w:hanging="360"/>
+      </w:pPr>
+      <w:rPr>
+        <w:rFonts w:hint="default"/>
+      </w:rPr>
+    </w:lvl>
+    <w:lvl w:ilvl="1" w:tplc="04140019" w:tentative="1">
+      <w:start w:val="1"/>
+      <w:numFmt w:val="lowerLetter"/>
+      <w:lvlText w:val="%2."/>
+      <w:lvlJc w:val="left"/>
+      <w:pPr>
+        <w:ind w:left="1440" w:hanging="360"/>
+      </w:pPr>
+    </w:lvl>
+    <w:lvl w:ilvl="2" w:tplc="0414001B" w:tentative="1">
+      <w:start w:val="1"/>
+      <w:numFmt w:val="lowerRoman"/>
+      <w:lvlText w:val="%3."/>
+      <w:lvlJc w:val="right"/>
+      <w:pPr>
+        <w:ind w:left="2160" w:hanging="180"/>
+      </w:pPr>
+    </w:lvl>
+    <w:lvl w:ilvl="3" w:tplc="0414000F" w:tentative="1">
+      <w:start w:val="1"/>
+      <w:numFmt w:val="decimal"/>
+      <w:lvlText w:val="%4."/>
+      <w:lvlJc w:val="left"/>
+      <w:pPr>
+        <w:ind w:left="2880" w:hanging="360"/>
+      </w:pPr>
+    </w:lvl>
+    <w:lvl w:ilvl="4" w:tplc="04140019" w:tentative="1">
+      <w:start w:val="1"/>
+      <w:numFmt w:val="lowerLetter"/>
+      <w:lvlText w:val="%5."/>
+      <w:lvlJc w:val="left"/>
+      <w:pPr>
+        <w:ind w:left="3600" w:hanging="360"/>
+      </w:pPr>
+    </w:lvl>
+    <w:lvl w:ilvl="5" w:tplc="0414001B" w:tentative="1">
+      <w:start w:val="1"/>
+      <w:numFmt w:val="lowerRoman"/>
+      <w:lvlText w:val="%6."/>
+      <w:lvlJc w:val="right"/>
+      <w:pPr>
+        <w:ind w:left="4320" w:hanging="180"/>
+      </w:pPr>
+    </w:lvl>
+    <w:lvl w:ilvl="6" w:tplc="0414000F" w:tentative="1">
+      <w:start w:val="1"/>
+      <w:numFmt w:val="decimal"/>
+      <w:lvlText w:val="%7."/>
+      <w:lvlJc w:val="left"/>
+      <w:pPr>
+        <w:ind w:left="5040" w:hanging="360"/>
+      </w:pPr>
+    </w:lvl>
+    <w:lvl w:ilvl="7" w:tplc="04140019" w:tentative="1">
+      <w:start w:val="1"/>
+      <w:numFmt w:val="lowerLetter"/>
+      <w:lvlText w:val="%8."/>
+      <w:lvlJc w:val="left"/>
+      <w:pPr>
+        <w:ind w:left="5760" w:hanging="360"/>
+      </w:pPr>
+    </w:lvl>
+    <w:lvl w:ilvl="8" w:tplc="0414001B" w:tentative="1">
+      <w:start w:val="1"/>
+      <w:numFmt w:val="lowerRoman"/>
+      <w:lvlText w:val="%9."/>
+      <w:lvlJc w:val="right"/>
+      <w:pPr>
+        <w:ind w:left="6480" w:hanging="180"/>
+      </w:pPr>
+    </w:lvl>
+  </w:abstractNum>
+  <w:num w:numId="1">
+    <w:abstractNumId w:val="0"/>
+  </w:num>
+</w:numbering>
 </file>
 
 <file path=word/styles.xml><?xml version="1.0" encoding="utf-8"?>
@@ -3868,6 +4465,61 @@
       <w:szCs w:val="24"/>
     </w:rPr>
   </w:style>
+  <w:style w:type="paragraph" w:styleId="Header">
+    <w:name w:val="header"/>
+    <w:basedOn w:val="Normal"/>
+    <w:link w:val="HeaderChar"/>
+    <w:uiPriority w:val="99"/>
+    <w:unhideWhenUsed/>
+    <w:rsid w:val="00442664"/>
+    <w:pPr>
+      <w:tabs>
+        <w:tab w:val="center" w:pos="4513"/>
+        <w:tab w:val="right" w:pos="9026"/>
+      </w:tabs>
+      <w:spacing w:after="0" w:line="240" w:lineRule="auto"/>
+    </w:pPr>
+  </w:style>
+  <w:style w:type="character" w:customStyle="1" w:styleId="HeaderChar">
+    <w:name w:val="Header Char"/>
+    <w:basedOn w:val="DefaultParagraphFont"/>
+    <w:link w:val="Header"/>
+    <w:uiPriority w:val="99"/>
+    <w:rsid w:val="00442664"/>
+  </w:style>
+  <w:style w:type="paragraph" w:styleId="Footer">
+    <w:name w:val="footer"/>
+    <w:basedOn w:val="Normal"/>
+    <w:link w:val="FooterChar"/>
+    <w:uiPriority w:val="99"/>
+    <w:unhideWhenUsed/>
+    <w:rsid w:val="00442664"/>
+    <w:pPr>
+      <w:tabs>
+        <w:tab w:val="center" w:pos="4513"/>
+        <w:tab w:val="right" w:pos="9026"/>
+      </w:tabs>
+      <w:spacing w:after="0" w:line="240" w:lineRule="auto"/>
+    </w:pPr>
+  </w:style>
+  <w:style w:type="character" w:customStyle="1" w:styleId="FooterChar">
+    <w:name w:val="Footer Char"/>
+    <w:basedOn w:val="DefaultParagraphFont"/>
+    <w:link w:val="Footer"/>
+    <w:uiPriority w:val="99"/>
+    <w:rsid w:val="00442664"/>
+  </w:style>
+  <w:style w:type="paragraph" w:styleId="ListParagraph">
+    <w:name w:val="List Paragraph"/>
+    <w:basedOn w:val="Normal"/>
+    <w:uiPriority w:val="34"/>
+    <w:qFormat/>
+    <w:rsid w:val="00B428B8"/>
+    <w:pPr>
+      <w:ind w:left="720"/>
+      <w:contextualSpacing/>
+    </w:pPr>
+  </w:style>
 </w:styles>
 </file>
 

</xml_diff>

<commit_message>
fixed 1c and 3.1
</commit_message>
<xml_diff>
--- a/assignment4/Assignment_4.docx
+++ b/assignment4/Assignment_4.docx
@@ -2336,7 +2336,67 @@
           <w:lang w:val="en-US"/>
         </w:rPr>
         <w:tab/>
-        <w:t>[0.00, 0.25, 0.50, 0.75, 1.00]</w:t>
+        <w:t>[0</w:t>
+      </w:r>
+      <w:r>
+        <w:rPr>
+          <w:lang w:val="en-US"/>
+        </w:rPr>
+        <w:t>.0,</w:t>
+      </w:r>
+      <w:r>
+        <w:rPr>
+          <w:lang w:val="en-US"/>
+        </w:rPr>
+        <w:t xml:space="preserve"> 0.</w:t>
+      </w:r>
+      <w:r>
+        <w:rPr>
+          <w:lang w:val="en-US"/>
+        </w:rPr>
+        <w:t>1</w:t>
+      </w:r>
+      <w:r>
+        <w:rPr>
+          <w:lang w:val="en-US"/>
+        </w:rPr>
+        <w:t>, 0.</w:t>
+      </w:r>
+      <w:r>
+        <w:rPr>
+          <w:lang w:val="en-US"/>
+        </w:rPr>
+        <w:t>2,</w:t>
+      </w:r>
+      <w:r>
+        <w:rPr>
+          <w:lang w:val="en-US"/>
+        </w:rPr>
+        <w:t xml:space="preserve"> 0.</w:t>
+      </w:r>
+      <w:r>
+        <w:rPr>
+          <w:lang w:val="en-US"/>
+        </w:rPr>
+        <w:t>3</w:t>
+      </w:r>
+      <w:r>
+        <w:rPr>
+          <w:lang w:val="en-US"/>
+        </w:rPr>
+        <w:t xml:space="preserve">, </w:t>
+      </w:r>
+      <w:r>
+        <w:rPr>
+          <w:lang w:val="en-US"/>
+        </w:rPr>
+        <w:t>0.4, 0.5, 0.6, 0.7, 0.8, 0.9, 1.0</w:t>
+      </w:r>
+      <w:r>
+        <w:rPr>
+          <w:lang w:val="en-US"/>
+        </w:rPr>
+        <w:t>]</w:t>
       </w:r>
     </w:p>
     <w:p>
@@ -2387,7 +2447,7 @@
         <w:rPr>
           <w:lang w:val="en-US"/>
         </w:rPr>
-        <w:t>.00</w:t>
+        <w:t>.0</w:t>
       </w:r>
       <w:r>
         <w:rPr>
@@ -2399,19 +2459,43 @@
         <w:rPr>
           <w:lang w:val="en-US"/>
         </w:rPr>
-        <w:t>1.00, 0.50, 0.20, 0.</w:t>
-      </w:r>
-      <w:r>
-        <w:rPr>
-          <w:lang w:val="en-US"/>
-        </w:rPr>
-        <w:t>2</w:t>
-      </w:r>
-      <w:r>
-        <w:rPr>
-          <w:lang w:val="en-US"/>
-        </w:rPr>
-        <w:t>0]</w:t>
+        <w:t xml:space="preserve">1.0, </w:t>
+      </w:r>
+      <w:r>
+        <w:rPr>
+          <w:lang w:val="en-US"/>
+        </w:rPr>
+        <w:t>1.0</w:t>
+      </w:r>
+      <w:r>
+        <w:rPr>
+          <w:lang w:val="en-US"/>
+        </w:rPr>
+        <w:t xml:space="preserve">, </w:t>
+      </w:r>
+      <w:r>
+        <w:rPr>
+          <w:lang w:val="en-US"/>
+        </w:rPr>
+        <w:t>1.0</w:t>
+      </w:r>
+      <w:r>
+        <w:rPr>
+          <w:lang w:val="en-US"/>
+        </w:rPr>
+        <w:t xml:space="preserve">, </w:t>
+      </w:r>
+      <w:r>
+        <w:rPr>
+          <w:lang w:val="en-US"/>
+        </w:rPr>
+        <w:t>1.0, 0.5, 0.5, 0.5, 0.2, 0.2, 0.2</w:t>
+      </w:r>
+      <w:r>
+        <w:rPr>
+          <w:lang w:val="en-US"/>
+        </w:rPr>
+        <w:t>]</w:t>
       </w:r>
     </w:p>
     <w:p>
@@ -2454,19 +2538,12 @@
           <w:lang w:val="en-US"/>
         </w:rPr>
         <w:tab/>
-        <w:t>[</w:t>
-      </w:r>
-      <w:r>
-        <w:rPr>
-          <w:lang w:val="en-US"/>
-        </w:rPr>
-        <w:t>0.00, 0.25, 0.50, 0.75, 1.00</w:t>
-      </w:r>
-      <w:r>
-        <w:rPr>
-          <w:lang w:val="en-US"/>
-        </w:rPr>
-        <w:t>]</w:t>
+      </w:r>
+      <w:r>
+        <w:rPr>
+          <w:lang w:val="en-US"/>
+        </w:rPr>
+        <w:t>[0.0, 0.1, 0.2, 0.3, 0.4, 0.5, 0.6, 0.7, 0.8, 0.9, 1.0]</w:t>
       </w:r>
     </w:p>
     <w:p>
@@ -2514,31 +2591,19 @@
         <w:rPr>
           <w:lang w:val="en-US"/>
         </w:rPr>
-        <w:t xml:space="preserve">1.00, </w:t>
-      </w:r>
-      <w:r>
-        <w:rPr>
-          <w:lang w:val="en-US"/>
-        </w:rPr>
-        <w:t>1</w:t>
-      </w:r>
-      <w:r>
-        <w:rPr>
-          <w:lang w:val="en-US"/>
-        </w:rPr>
-        <w:t>.</w:t>
-      </w:r>
-      <w:r>
-        <w:rPr>
-          <w:lang w:val="en-US"/>
-        </w:rPr>
-        <w:t>00</w:t>
-      </w:r>
-      <w:r>
-        <w:rPr>
-          <w:lang w:val="en-US"/>
-        </w:rPr>
-        <w:t>, 0.60, 0.20, 0.20</w:t>
+        <w:t>1.0, 1.0, 1.0, 1.0, 0.8, 0.6, 0.</w:t>
+      </w:r>
+      <w:r>
+        <w:rPr>
+          <w:lang w:val="en-US"/>
+        </w:rPr>
+        <w:t>5</w:t>
+      </w:r>
+      <w:r>
+        <w:rPr>
+          <w:lang w:val="en-US"/>
+        </w:rPr>
+        <w:t>, 0.5, 0.2, 0.2, 0.2</w:t>
       </w:r>
       <w:r>
         <w:rPr>
@@ -2647,7 +2712,7 @@
                                       <w:shd w:val="clear" w:color="auto" w:fill="BCC5C1"/>
                                       <w:lang w:val="en-US"/>
                                     </w:rPr>
-                                    <m:t>1+1+0.5+0.2+0.2</m:t>
+                                    <m:t>5*1+3*0.5+3*0.2</m:t>
                                   </m:r>
                                 </m:num>
                                 <m:den>
@@ -2660,7 +2725,7 @@
                                       <w:shd w:val="clear" w:color="auto" w:fill="BCC5C1"/>
                                       <w:lang w:val="en-US"/>
                                     </w:rPr>
-                                    <m:t>5</m:t>
+                                    <m:t>11</m:t>
                                   </m:r>
                                 </m:den>
                               </m:f>
@@ -2671,9 +2736,39 @@
                                   <w:sz w:val="36"/>
                                   <w:szCs w:val="36"/>
                                   <w:shd w:val="clear" w:color="auto" w:fill="BCC5C1"/>
+                                </w:rPr>
+                                <m:t xml:space="preserve"> </m:t>
+                              </m:r>
+                              <m:r>
+                                <w:rPr>
+                                  <w:rFonts w:ascii="Cambria Math" w:eastAsiaTheme="minorEastAsia" w:hAnsi="Cambria Math"/>
+                                  <w:color w:val="333333"/>
+                                  <w:sz w:val="36"/>
+                                  <w:szCs w:val="36"/>
+                                  <w:shd w:val="clear" w:color="auto" w:fill="BCC5C1"/>
+                                </w:rPr>
+                                <m:t>≈</m:t>
+                              </m:r>
+                              <m:r>
+                                <w:rPr>
+                                  <w:rFonts w:ascii="Cambria Math" w:eastAsiaTheme="minorEastAsia" w:hAnsi="Cambria Math"/>
+                                  <w:color w:val="333333"/>
+                                  <w:sz w:val="36"/>
+                                  <w:szCs w:val="36"/>
+                                  <w:shd w:val="clear" w:color="auto" w:fill="BCC5C1"/>
+                                </w:rPr>
+                                <m:t xml:space="preserve"> </m:t>
+                              </m:r>
+                              <m:r>
+                                <w:rPr>
+                                  <w:rFonts w:ascii="Cambria Math" w:eastAsiaTheme="minorEastAsia" w:hAnsi="Cambria Math"/>
+                                  <w:color w:val="333333"/>
+                                  <w:sz w:val="36"/>
+                                  <w:szCs w:val="36"/>
+                                  <w:shd w:val="clear" w:color="auto" w:fill="BCC5C1"/>
                                   <w:lang w:val="en-US"/>
                                 </w:rPr>
-                                <m:t xml:space="preserve"> = 0.58</m:t>
+                                <m:t>0.65</m:t>
                               </m:r>
                             </m:oMath>
                             <w:r>
@@ -2778,7 +2873,7 @@
                                 <w:shd w:val="clear" w:color="auto" w:fill="BCC5C1"/>
                                 <w:lang w:val="en-US"/>
                               </w:rPr>
-                              <m:t>1+1+0.5+0.2+0.2</m:t>
+                              <m:t>5*1+3*0.5+3*0.2</m:t>
                             </m:r>
                           </m:num>
                           <m:den>
@@ -2791,7 +2886,7 @@
                                 <w:shd w:val="clear" w:color="auto" w:fill="BCC5C1"/>
                                 <w:lang w:val="en-US"/>
                               </w:rPr>
-                              <m:t>5</m:t>
+                              <m:t>11</m:t>
                             </m:r>
                           </m:den>
                         </m:f>
@@ -2802,9 +2897,28 @@
                             <w:sz w:val="36"/>
                             <w:szCs w:val="36"/>
                             <w:shd w:val="clear" w:color="auto" w:fill="BCC5C1"/>
-                            <w:lang w:val="en-US"/>
                           </w:rPr>
-                          <m:t xml:space="preserve"> = 0.</m:t>
+                          <m:t xml:space="preserve"> </m:t>
+                        </m:r>
+                        <m:r>
+                          <w:rPr>
+                            <w:rFonts w:ascii="Cambria Math" w:eastAsiaTheme="minorEastAsia" w:hAnsi="Cambria Math"/>
+                            <w:color w:val="333333"/>
+                            <w:sz w:val="36"/>
+                            <w:szCs w:val="36"/>
+                            <w:shd w:val="clear" w:color="auto" w:fill="BCC5C1"/>
+                          </w:rPr>
+                          <m:t>≈</m:t>
+                        </m:r>
+                        <m:r>
+                          <w:rPr>
+                            <w:rFonts w:ascii="Cambria Math" w:eastAsiaTheme="minorEastAsia" w:hAnsi="Cambria Math"/>
+                            <w:color w:val="333333"/>
+                            <w:sz w:val="36"/>
+                            <w:szCs w:val="36"/>
+                            <w:shd w:val="clear" w:color="auto" w:fill="BCC5C1"/>
+                          </w:rPr>
+                          <m:t xml:space="preserve"> </m:t>
                         </m:r>
                         <m:r>
                           <w:rPr>
@@ -2815,7 +2929,7 @@
                             <w:shd w:val="clear" w:color="auto" w:fill="BCC5C1"/>
                             <w:lang w:val="en-US"/>
                           </w:rPr>
-                          <m:t>58</m:t>
+                          <m:t>0.65</m:t>
                         </m:r>
                       </m:oMath>
                       <w:r>
@@ -2953,7 +3067,40 @@
                                       <w:shd w:val="clear" w:color="auto" w:fill="BCC5C1"/>
                                       <w:lang w:val="en-US"/>
                                     </w:rPr>
-                                    <m:t>0.58+0.60</m:t>
+                                    <m:t>0</m:t>
+                                  </m:r>
+                                  <m:r>
+                                    <w:rPr>
+                                      <w:rFonts w:ascii="Cambria Math" w:eastAsiaTheme="minorEastAsia" w:hAnsi="Cambria Math"/>
+                                      <w:color w:val="333333"/>
+                                      <w:sz w:val="36"/>
+                                      <w:szCs w:val="36"/>
+                                      <w:shd w:val="clear" w:color="auto" w:fill="BCC5C1"/>
+                                      <w:lang w:val="en-US"/>
+                                    </w:rPr>
+                                    <m:t>.65</m:t>
+                                  </m:r>
+                                  <m:r>
+                                    <w:rPr>
+                                      <w:rFonts w:ascii="Cambria Math" w:eastAsiaTheme="minorEastAsia" w:hAnsi="Cambria Math"/>
+                                      <w:color w:val="333333"/>
+                                      <w:sz w:val="36"/>
+                                      <w:szCs w:val="36"/>
+                                      <w:shd w:val="clear" w:color="auto" w:fill="BCC5C1"/>
+                                      <w:lang w:val="en-US"/>
+                                    </w:rPr>
+                                    <m:t>+0.6</m:t>
+                                  </m:r>
+                                  <m:r>
+                                    <w:rPr>
+                                      <w:rFonts w:ascii="Cambria Math" w:eastAsiaTheme="minorEastAsia" w:hAnsi="Cambria Math"/>
+                                      <w:color w:val="333333"/>
+                                      <w:sz w:val="36"/>
+                                      <w:szCs w:val="36"/>
+                                      <w:shd w:val="clear" w:color="auto" w:fill="BCC5C1"/>
+                                      <w:lang w:val="en-US"/>
+                                    </w:rPr>
+                                    <m:t>4</m:t>
                                   </m:r>
                                 </m:num>
                                 <m:den>
@@ -2977,9 +3124,39 @@
                                   <w:sz w:val="36"/>
                                   <w:szCs w:val="36"/>
                                   <w:shd w:val="clear" w:color="auto" w:fill="BCC5C1"/>
+                                </w:rPr>
+                                <m:t xml:space="preserve"> </m:t>
+                              </m:r>
+                              <m:r>
+                                <w:rPr>
+                                  <w:rFonts w:ascii="Cambria Math" w:eastAsiaTheme="minorEastAsia" w:hAnsi="Cambria Math"/>
+                                  <w:color w:val="333333"/>
+                                  <w:sz w:val="36"/>
+                                  <w:szCs w:val="36"/>
+                                  <w:shd w:val="clear" w:color="auto" w:fill="BCC5C1"/>
+                                </w:rPr>
+                                <m:t>≈</m:t>
+                              </m:r>
+                              <m:r>
+                                <w:rPr>
+                                  <w:rFonts w:ascii="Cambria Math" w:eastAsiaTheme="minorEastAsia" w:hAnsi="Cambria Math"/>
+                                  <w:color w:val="333333"/>
+                                  <w:sz w:val="36"/>
+                                  <w:szCs w:val="36"/>
+                                  <w:shd w:val="clear" w:color="auto" w:fill="BCC5C1"/>
+                                </w:rPr>
+                                <m:t xml:space="preserve"> </m:t>
+                              </m:r>
+                              <m:r>
+                                <w:rPr>
+                                  <w:rFonts w:ascii="Cambria Math" w:eastAsiaTheme="minorEastAsia" w:hAnsi="Cambria Math"/>
+                                  <w:color w:val="333333"/>
+                                  <w:sz w:val="36"/>
+                                  <w:szCs w:val="36"/>
+                                  <w:shd w:val="clear" w:color="auto" w:fill="BCC5C1"/>
                                   <w:lang w:val="en-US"/>
                                 </w:rPr>
-                                <m:t xml:space="preserve"> = 0.59</m:t>
+                                <m:t>0.641</m:t>
                               </m:r>
                             </m:oMath>
                             <w:r>
@@ -3084,7 +3261,7 @@
                                 <w:shd w:val="clear" w:color="auto" w:fill="BCC5C1"/>
                                 <w:lang w:val="en-US"/>
                               </w:rPr>
-                              <m:t>0.</m:t>
+                              <m:t>0</m:t>
                             </m:r>
                             <m:r>
                               <w:rPr>
@@ -3095,7 +3272,7 @@
                                 <w:shd w:val="clear" w:color="auto" w:fill="BCC5C1"/>
                                 <w:lang w:val="en-US"/>
                               </w:rPr>
-                              <m:t>58</m:t>
+                              <m:t>.65</m:t>
                             </m:r>
                             <m:r>
                               <w:rPr>
@@ -3117,7 +3294,7 @@
                                 <w:shd w:val="clear" w:color="auto" w:fill="BCC5C1"/>
                                 <w:lang w:val="en-US"/>
                               </w:rPr>
-                              <m:t>0</m:t>
+                              <m:t>4</m:t>
                             </m:r>
                           </m:num>
                           <m:den>
@@ -3141,9 +3318,28 @@
                             <w:sz w:val="36"/>
                             <w:szCs w:val="36"/>
                             <w:shd w:val="clear" w:color="auto" w:fill="BCC5C1"/>
-                            <w:lang w:val="en-US"/>
                           </w:rPr>
-                          <m:t xml:space="preserve"> = 0.</m:t>
+                          <m:t xml:space="preserve"> </m:t>
+                        </m:r>
+                        <m:r>
+                          <w:rPr>
+                            <w:rFonts w:ascii="Cambria Math" w:eastAsiaTheme="minorEastAsia" w:hAnsi="Cambria Math"/>
+                            <w:color w:val="333333"/>
+                            <w:sz w:val="36"/>
+                            <w:szCs w:val="36"/>
+                            <w:shd w:val="clear" w:color="auto" w:fill="BCC5C1"/>
+                          </w:rPr>
+                          <m:t>≈</m:t>
+                        </m:r>
+                        <m:r>
+                          <w:rPr>
+                            <w:rFonts w:ascii="Cambria Math" w:eastAsiaTheme="minorEastAsia" w:hAnsi="Cambria Math"/>
+                            <w:color w:val="333333"/>
+                            <w:sz w:val="36"/>
+                            <w:szCs w:val="36"/>
+                            <w:shd w:val="clear" w:color="auto" w:fill="BCC5C1"/>
+                          </w:rPr>
+                          <m:t xml:space="preserve"> </m:t>
                         </m:r>
                         <m:r>
                           <w:rPr>
@@ -3154,7 +3350,7 @@
                             <w:shd w:val="clear" w:color="auto" w:fill="BCC5C1"/>
                             <w:lang w:val="en-US"/>
                           </w:rPr>
-                          <m:t>59</m:t>
+                          <m:t>0.641</m:t>
                         </m:r>
                       </m:oMath>
                       <w:r>
@@ -3261,8 +3457,8 @@
                                 <w:rPr>
                                   <w:rFonts w:ascii="Cambria Math" w:eastAsiaTheme="minorEastAsia" w:hAnsi="Cambria Math"/>
                                   <w:color w:val="333333"/>
-                                  <w:sz w:val="36"/>
-                                  <w:szCs w:val="36"/>
+                                  <w:sz w:val="32"/>
+                                  <w:szCs w:val="32"/>
                                   <w:shd w:val="clear" w:color="auto" w:fill="BCC5C1"/>
                                   <w:lang w:val="en-US"/>
                                 </w:rPr>
@@ -3275,8 +3471,8 @@
                                       <w:rFonts w:ascii="Cambria Math" w:eastAsiaTheme="minorEastAsia" w:hAnsi="Cambria Math"/>
                                       <w:i/>
                                       <w:color w:val="333333"/>
-                                      <w:sz w:val="36"/>
-                                      <w:szCs w:val="36"/>
+                                      <w:sz w:val="32"/>
+                                      <w:szCs w:val="32"/>
                                       <w:shd w:val="clear" w:color="auto" w:fill="BCC5C1"/>
                                       <w:lang w:val="en-US"/>
                                     </w:rPr>
@@ -3287,12 +3483,12 @@
                                     <w:rPr>
                                       <w:rFonts w:ascii="Cambria Math" w:eastAsiaTheme="minorEastAsia" w:hAnsi="Cambria Math"/>
                                       <w:color w:val="333333"/>
-                                      <w:sz w:val="36"/>
-                                      <w:szCs w:val="36"/>
+                                      <w:sz w:val="32"/>
+                                      <w:szCs w:val="32"/>
                                       <w:shd w:val="clear" w:color="auto" w:fill="BCC5C1"/>
                                       <w:lang w:val="en-US"/>
                                     </w:rPr>
-                                    <m:t>1+1+0.6+0.2+0.2</m:t>
+                                    <m:t>4*1+0.8+0.6+2*0.5+3*0.2</m:t>
                                   </m:r>
                                 </m:num>
                                 <m:den>
@@ -3300,12 +3496,12 @@
                                     <w:rPr>
                                       <w:rFonts w:ascii="Cambria Math" w:eastAsiaTheme="minorEastAsia" w:hAnsi="Cambria Math"/>
                                       <w:color w:val="333333"/>
-                                      <w:sz w:val="36"/>
-                                      <w:szCs w:val="36"/>
+                                      <w:sz w:val="32"/>
+                                      <w:szCs w:val="32"/>
                                       <w:shd w:val="clear" w:color="auto" w:fill="BCC5C1"/>
                                       <w:lang w:val="en-US"/>
                                     </w:rPr>
-                                    <m:t>5</m:t>
+                                    <m:t>11</m:t>
                                   </m:r>
                                 </m:den>
                               </m:f>
@@ -3316,9 +3512,39 @@
                                   <w:sz w:val="36"/>
                                   <w:szCs w:val="36"/>
                                   <w:shd w:val="clear" w:color="auto" w:fill="BCC5C1"/>
+                                </w:rPr>
+                                <m:t xml:space="preserve"> </m:t>
+                              </m:r>
+                              <m:r>
+                                <w:rPr>
+                                  <w:rFonts w:ascii="Cambria Math" w:eastAsiaTheme="minorEastAsia" w:hAnsi="Cambria Math"/>
+                                  <w:color w:val="333333"/>
+                                  <w:sz w:val="36"/>
+                                  <w:szCs w:val="36"/>
+                                  <w:shd w:val="clear" w:color="auto" w:fill="BCC5C1"/>
+                                </w:rPr>
+                                <m:t>≈</m:t>
+                              </m:r>
+                              <m:r>
+                                <w:rPr>
+                                  <w:rFonts w:ascii="Cambria Math" w:eastAsiaTheme="minorEastAsia" w:hAnsi="Cambria Math"/>
+                                  <w:color w:val="333333"/>
+                                  <w:sz w:val="36"/>
+                                  <w:szCs w:val="36"/>
+                                  <w:shd w:val="clear" w:color="auto" w:fill="BCC5C1"/>
+                                </w:rPr>
+                                <m:t xml:space="preserve"> </m:t>
+                              </m:r>
+                              <m:r>
+                                <w:rPr>
+                                  <w:rFonts w:ascii="Cambria Math" w:eastAsiaTheme="minorEastAsia" w:hAnsi="Cambria Math"/>
+                                  <w:color w:val="333333"/>
+                                  <w:sz w:val="32"/>
+                                  <w:szCs w:val="32"/>
+                                  <w:shd w:val="clear" w:color="auto" w:fill="BCC5C1"/>
                                   <w:lang w:val="en-US"/>
                                 </w:rPr>
-                                <m:t xml:space="preserve"> = 0.60</m:t>
+                                <m:t>0.64</m:t>
                               </m:r>
                             </m:oMath>
                             <w:r>
@@ -3392,8 +3618,8 @@
                           <w:rPr>
                             <w:rFonts w:ascii="Cambria Math" w:eastAsiaTheme="minorEastAsia" w:hAnsi="Cambria Math"/>
                             <w:color w:val="333333"/>
-                            <w:sz w:val="36"/>
-                            <w:szCs w:val="36"/>
+                            <w:sz w:val="32"/>
+                            <w:szCs w:val="32"/>
                             <w:shd w:val="clear" w:color="auto" w:fill="BCC5C1"/>
                             <w:lang w:val="en-US"/>
                           </w:rPr>
@@ -3406,8 +3632,8 @@
                                 <w:rFonts w:ascii="Cambria Math" w:eastAsiaTheme="minorEastAsia" w:hAnsi="Cambria Math"/>
                                 <w:i/>
                                 <w:color w:val="333333"/>
-                                <w:sz w:val="36"/>
-                                <w:szCs w:val="36"/>
+                                <w:sz w:val="32"/>
+                                <w:szCs w:val="32"/>
                                 <w:shd w:val="clear" w:color="auto" w:fill="BCC5C1"/>
                                 <w:lang w:val="en-US"/>
                               </w:rPr>
@@ -3418,23 +3644,12 @@
                               <w:rPr>
                                 <w:rFonts w:ascii="Cambria Math" w:eastAsiaTheme="minorEastAsia" w:hAnsi="Cambria Math"/>
                                 <w:color w:val="333333"/>
-                                <w:sz w:val="36"/>
-                                <w:szCs w:val="36"/>
+                                <w:sz w:val="32"/>
+                                <w:szCs w:val="32"/>
                                 <w:shd w:val="clear" w:color="auto" w:fill="BCC5C1"/>
                                 <w:lang w:val="en-US"/>
                               </w:rPr>
-                              <m:t>1+</m:t>
-                            </m:r>
-                            <m:r>
-                              <w:rPr>
-                                <w:rFonts w:ascii="Cambria Math" w:eastAsiaTheme="minorEastAsia" w:hAnsi="Cambria Math"/>
-                                <w:color w:val="333333"/>
-                                <w:sz w:val="36"/>
-                                <w:szCs w:val="36"/>
-                                <w:shd w:val="clear" w:color="auto" w:fill="BCC5C1"/>
-                                <w:lang w:val="en-US"/>
-                              </w:rPr>
-                              <m:t>1+0.6+0.2+0.2</m:t>
+                              <m:t>4*1+0.8+0.6+2*0.5+3*0.2</m:t>
                             </m:r>
                           </m:num>
                           <m:den>
@@ -3442,12 +3657,12 @@
                               <w:rPr>
                                 <w:rFonts w:ascii="Cambria Math" w:eastAsiaTheme="minorEastAsia" w:hAnsi="Cambria Math"/>
                                 <w:color w:val="333333"/>
-                                <w:sz w:val="36"/>
-                                <w:szCs w:val="36"/>
+                                <w:sz w:val="32"/>
+                                <w:szCs w:val="32"/>
                                 <w:shd w:val="clear" w:color="auto" w:fill="BCC5C1"/>
                                 <w:lang w:val="en-US"/>
                               </w:rPr>
-                              <m:t>5</m:t>
+                              <m:t>11</m:t>
                             </m:r>
                           </m:den>
                         </m:f>
@@ -3458,9 +3673,8 @@
                             <w:sz w:val="36"/>
                             <w:szCs w:val="36"/>
                             <w:shd w:val="clear" w:color="auto" w:fill="BCC5C1"/>
-                            <w:lang w:val="en-US"/>
                           </w:rPr>
-                          <m:t xml:space="preserve"> = 0.6</m:t>
+                          <m:t xml:space="preserve"> </m:t>
                         </m:r>
                         <m:r>
                           <w:rPr>
@@ -3469,9 +3683,29 @@
                             <w:sz w:val="36"/>
                             <w:szCs w:val="36"/>
                             <w:shd w:val="clear" w:color="auto" w:fill="BCC5C1"/>
+                          </w:rPr>
+                          <m:t>≈</m:t>
+                        </m:r>
+                        <m:r>
+                          <w:rPr>
+                            <w:rFonts w:ascii="Cambria Math" w:eastAsiaTheme="minorEastAsia" w:hAnsi="Cambria Math"/>
+                            <w:color w:val="333333"/>
+                            <w:sz w:val="36"/>
+                            <w:szCs w:val="36"/>
+                            <w:shd w:val="clear" w:color="auto" w:fill="BCC5C1"/>
+                          </w:rPr>
+                          <m:t xml:space="preserve"> </m:t>
+                        </m:r>
+                        <m:r>
+                          <w:rPr>
+                            <w:rFonts w:ascii="Cambria Math" w:eastAsiaTheme="minorEastAsia" w:hAnsi="Cambria Math"/>
+                            <w:color w:val="333333"/>
+                            <w:sz w:val="32"/>
+                            <w:szCs w:val="32"/>
+                            <w:shd w:val="clear" w:color="auto" w:fill="BCC5C1"/>
                             <w:lang w:val="en-US"/>
                           </w:rPr>
-                          <m:t>0</m:t>
+                          <m:t>0.64</m:t>
                         </m:r>
                       </m:oMath>
                       <w:r>
@@ -3516,6 +3750,8 @@
           <w:lang w:val="en-US"/>
         </w:rPr>
       </w:pPr>
+      <w:bookmarkStart w:id="0" w:name="_GoBack"/>
+      <w:bookmarkEnd w:id="0"/>
     </w:p>
     <w:p>
       <w:pPr>
@@ -3653,21 +3889,19 @@
         <w:rPr>
           <w:lang w:val="en-US"/>
         </w:rPr>
-        <w:t xml:space="preserve">The ground truth box is matched with the default box using </w:t>
-      </w:r>
-      <w:proofErr w:type="spellStart"/>
-      <w:r>
-        <w:rPr>
-          <w:lang w:val="en-US"/>
-        </w:rPr>
-        <w:t>jaccard</w:t>
-      </w:r>
-      <w:proofErr w:type="spellEnd"/>
-      <w:r>
-        <w:rPr>
-          <w:lang w:val="en-US"/>
-        </w:rPr>
-        <w:t xml:space="preserve"> overlap, which ensures that each ground truth box has exactly one matched default box.</w:t>
+        <w:t>The technique of filtering out overlapping</w:t>
+      </w:r>
+      <w:r>
+        <w:rPr>
+          <w:lang w:val="en-US"/>
+        </w:rPr>
+        <w:t xml:space="preserve"> bounding</w:t>
+      </w:r>
+      <w:r>
+        <w:rPr>
+          <w:lang w:val="en-US"/>
+        </w:rPr>
+        <w:t xml:space="preserve"> boxes is called hard negative mining.</w:t>
       </w:r>
     </w:p>
     <w:p>
@@ -3765,8 +3999,6 @@
         </w:rPr>
         <w:t xml:space="preserve"> that work on a single scale feature map.</w:t>
       </w:r>
-      <w:bookmarkStart w:id="0" w:name="_GoBack"/>
-      <w:bookmarkEnd w:id="0"/>
     </w:p>
     <w:sectPr>
       <w:pgSz w:w="11906" w:h="16838"/>
@@ -4371,7 +4603,6 @@
   <w:style w:type="character" w:default="1" w:styleId="DefaultParagraphFont">
     <w:name w:val="Default Paragraph Font"/>
     <w:uiPriority w:val="1"/>
-    <w:semiHidden/>
     <w:unhideWhenUsed/>
   </w:style>
   <w:style w:type="table" w:default="1" w:styleId="TableNormal">

</xml_diff>